<commit_message>
Adding in methods for calculating F r from t F chi Z stats from the OSC paper
</commit_message>
<xml_diff>
--- a/Merged Systematic Review of Effect Size Benchmark Papers and Effect Size Chapter.docx
+++ b/Merged Systematic Review of Effect Size Benchmark Papers and Effect Size Chapter.docx
@@ -8860,7 +8860,7 @@
       </w:tblGrid>
       <w:tr>
         <w:trPr>
-          <w:trHeight w:val="536"/>
+          <w:trHeight w:val="524"/>
         </w:trPr>
         <w:tc>
           <w:tcPr>
@@ -8874,6 +8874,7 @@
           </w:tcPr>
           <w:p>
             <w:pPr>
+              <w:spacing w:line="240" w:lineRule="auto"/>
               <w:rPr>
                 <w:sz w:val="20"/>
               </w:rPr>
@@ -8898,6 +8899,7 @@
           </w:tcPr>
           <w:p>
             <w:pPr>
+              <w:spacing w:line="240" w:lineRule="auto"/>
               <w:rPr>
                 <w:sz w:val="20"/>
               </w:rPr>
@@ -8922,6 +8924,7 @@
           </w:tcPr>
           <w:p>
             <w:pPr>
+              <w:spacing w:line="240" w:lineRule="auto"/>
               <w:rPr>
                 <w:sz w:val="20"/>
               </w:rPr>
@@ -8946,6 +8949,7 @@
           </w:tcPr>
           <w:p>
             <w:pPr>
+              <w:spacing w:line="240" w:lineRule="auto"/>
               <w:rPr>
                 <w:sz w:val="20"/>
               </w:rPr>
@@ -8970,6 +8974,7 @@
           </w:tcPr>
           <w:p>
             <w:pPr>
+              <w:spacing w:line="240" w:lineRule="auto"/>
               <w:rPr>
                 <w:sz w:val="20"/>
               </w:rPr>
@@ -8994,6 +8999,7 @@
           </w:tcPr>
           <w:p>
             <w:pPr>
+              <w:spacing w:line="240" w:lineRule="auto"/>
               <w:rPr>
                 <w:sz w:val="20"/>
               </w:rPr>
@@ -9016,6 +9022,7 @@
           </w:tcPr>
           <w:p>
             <w:pPr>
+              <w:spacing w:line="240" w:lineRule="auto"/>
               <w:rPr>
                 <w:sz w:val="20"/>
               </w:rPr>
@@ -9038,6 +9045,7 @@
           </w:tcPr>
           <w:p>
             <w:pPr>
+              <w:spacing w:line="240" w:lineRule="auto"/>
               <w:rPr>
                 <w:sz w:val="20"/>
               </w:rPr>
@@ -9068,6 +9076,7 @@
           </w:tcPr>
           <w:p>
             <w:pPr>
+              <w:spacing w:line="240" w:lineRule="auto"/>
               <w:rPr>
                 <w:sz w:val="20"/>
               </w:rPr>
@@ -9090,6 +9099,7 @@
           </w:tcPr>
           <w:p>
             <w:pPr>
+              <w:spacing w:line="240" w:lineRule="auto"/>
               <w:rPr>
                 <w:sz w:val="20"/>
               </w:rPr>
@@ -9114,6 +9124,7 @@
           </w:tcPr>
           <w:p>
             <w:pPr>
+              <w:spacing w:line="240" w:lineRule="auto"/>
               <w:rPr>
                 <w:sz w:val="20"/>
               </w:rPr>
@@ -9142,6 +9153,7 @@
           </w:tcPr>
           <w:p>
             <w:pPr>
+              <w:spacing w:line="240" w:lineRule="auto"/>
               <w:rPr>
                 <w:sz w:val="20"/>
               </w:rPr>
@@ -9165,6 +9177,7 @@
           </w:tcPr>
           <w:p>
             <w:pPr>
+              <w:spacing w:line="240" w:lineRule="auto"/>
               <w:rPr>
                 <w:sz w:val="20"/>
               </w:rPr>
@@ -9188,6 +9201,7 @@
           </w:tcPr>
           <w:p>
             <w:pPr>
+              <w:spacing w:line="240" w:lineRule="auto"/>
               <w:rPr>
                 <w:sz w:val="20"/>
               </w:rPr>
@@ -9217,6 +9231,7 @@
           </w:tcPr>
           <w:p>
             <w:pPr>
+              <w:spacing w:line="240" w:lineRule="auto"/>
               <w:rPr>
                 <w:sz w:val="20"/>
               </w:rPr>
@@ -9240,6 +9255,7 @@
           </w:tcPr>
           <w:p>
             <w:pPr>
+              <w:spacing w:line="240" w:lineRule="auto"/>
               <w:rPr>
                 <w:sz w:val="20"/>
               </w:rPr>
@@ -9263,6 +9279,7 @@
           </w:tcPr>
           <w:p>
             <w:pPr>
+              <w:spacing w:line="240" w:lineRule="auto"/>
               <w:rPr>
                 <w:sz w:val="20"/>
               </w:rPr>
@@ -9284,6 +9301,7 @@
           </w:tcPr>
           <w:p>
             <w:pPr>
+              <w:spacing w:line="240" w:lineRule="auto"/>
               <w:rPr>
                 <w:sz w:val="20"/>
               </w:rPr>
@@ -9305,6 +9323,7 @@
           </w:tcPr>
           <w:p>
             <w:pPr>
+              <w:spacing w:line="240" w:lineRule="auto"/>
               <w:rPr>
                 <w:sz w:val="20"/>
               </w:rPr>
@@ -9328,6 +9347,7 @@
           </w:tcPr>
           <w:p>
             <w:pPr>
+              <w:spacing w:line="240" w:lineRule="auto"/>
               <w:rPr>
                 <w:sz w:val="20"/>
               </w:rPr>
@@ -9343,6 +9363,7 @@
           </w:tcPr>
           <w:p>
             <w:pPr>
+              <w:spacing w:line="240" w:lineRule="auto"/>
               <w:rPr>
                 <w:sz w:val="20"/>
               </w:rPr>
@@ -9360,6 +9381,7 @@
           </w:tcPr>
           <w:p>
             <w:pPr>
+              <w:spacing w:line="240" w:lineRule="auto"/>
               <w:rPr>
                 <w:sz w:val="20"/>
               </w:rPr>
@@ -9379,6 +9401,7 @@
           </w:tcPr>
           <w:p>
             <w:pPr>
+              <w:spacing w:line="240" w:lineRule="auto"/>
               <w:rPr>
                 <w:sz w:val="20"/>
               </w:rPr>
@@ -9399,6 +9422,7 @@
           </w:tcPr>
           <w:p>
             <w:pPr>
+              <w:spacing w:line="240" w:lineRule="auto"/>
               <w:rPr>
                 <w:sz w:val="20"/>
               </w:rPr>
@@ -9419,6 +9443,7 @@
           </w:tcPr>
           <w:p>
             <w:pPr>
+              <w:spacing w:line="240" w:lineRule="auto"/>
               <w:rPr>
                 <w:sz w:val="20"/>
               </w:rPr>
@@ -9439,6 +9464,7 @@
           </w:tcPr>
           <w:p>
             <w:pPr>
+              <w:spacing w:line="240" w:lineRule="auto"/>
               <w:rPr>
                 <w:sz w:val="20"/>
               </w:rPr>
@@ -9459,6 +9485,7 @@
           </w:tcPr>
           <w:p>
             <w:pPr>
+              <w:spacing w:line="240" w:lineRule="auto"/>
               <w:rPr>
                 <w:sz w:val="20"/>
               </w:rPr>
@@ -9479,6 +9506,7 @@
           </w:tcPr>
           <w:p>
             <w:pPr>
+              <w:spacing w:line="240" w:lineRule="auto"/>
               <w:rPr>
                 <w:sz w:val="20"/>
               </w:rPr>
@@ -9497,6 +9525,7 @@
           </w:tcPr>
           <w:p>
             <w:pPr>
+              <w:spacing w:line="240" w:lineRule="auto"/>
               <w:rPr>
                 <w:sz w:val="20"/>
               </w:rPr>
@@ -9515,6 +9544,7 @@
           </w:tcPr>
           <w:p>
             <w:pPr>
+              <w:spacing w:line="240" w:lineRule="auto"/>
               <w:rPr>
                 <w:sz w:val="20"/>
               </w:rPr>
@@ -9535,6 +9565,7 @@
           </w:tcPr>
           <w:p>
             <w:pPr>
+              <w:spacing w:line="240" w:lineRule="auto"/>
               <w:rPr>
                 <w:sz w:val="20"/>
               </w:rPr>
@@ -9547,6 +9578,7 @@
           </w:tcPr>
           <w:p>
             <w:pPr>
+              <w:spacing w:line="240" w:lineRule="auto"/>
               <w:rPr>
                 <w:sz w:val="20"/>
               </w:rPr>
@@ -9567,6 +9599,7 @@
           </w:tcPr>
           <w:p>
             <w:pPr>
+              <w:spacing w:line="240" w:lineRule="auto"/>
               <w:rPr>
                 <w:sz w:val="20"/>
               </w:rPr>
@@ -9586,6 +9619,7 @@
           </w:tcPr>
           <w:p>
             <w:pPr>
+              <w:spacing w:line="240" w:lineRule="auto"/>
               <w:rPr>
                 <w:sz w:val="20"/>
               </w:rPr>
@@ -9613,6 +9647,7 @@
           </w:tcPr>
           <w:p>
             <w:pPr>
+              <w:spacing w:line="240" w:lineRule="auto"/>
               <w:rPr>
                 <w:sz w:val="20"/>
               </w:rPr>
@@ -9633,6 +9668,7 @@
           </w:tcPr>
           <w:p>
             <w:pPr>
+              <w:spacing w:line="240" w:lineRule="auto"/>
               <w:rPr>
                 <w:sz w:val="20"/>
               </w:rPr>
@@ -9653,6 +9689,7 @@
           </w:tcPr>
           <w:p>
             <w:pPr>
+              <w:spacing w:line="240" w:lineRule="auto"/>
               <w:rPr>
                 <w:sz w:val="20"/>
               </w:rPr>
@@ -9673,6 +9710,7 @@
           </w:tcPr>
           <w:p>
             <w:pPr>
+              <w:spacing w:line="240" w:lineRule="auto"/>
               <w:rPr>
                 <w:sz w:val="20"/>
               </w:rPr>
@@ -9693,6 +9731,7 @@
           </w:tcPr>
           <w:p>
             <w:pPr>
+              <w:spacing w:line="240" w:lineRule="auto"/>
               <w:rPr>
                 <w:sz w:val="20"/>
               </w:rPr>
@@ -9711,6 +9750,7 @@
           </w:tcPr>
           <w:p>
             <w:pPr>
+              <w:spacing w:line="240" w:lineRule="auto"/>
               <w:rPr>
                 <w:sz w:val="20"/>
               </w:rPr>
@@ -9729,6 +9769,7 @@
           </w:tcPr>
           <w:p>
             <w:pPr>
+              <w:spacing w:line="240" w:lineRule="auto"/>
               <w:rPr>
                 <w:sz w:val="20"/>
               </w:rPr>
@@ -9743,6 +9784,7 @@
           </w:tcPr>
           <w:p>
             <w:pPr>
+              <w:spacing w:line="240" w:lineRule="auto"/>
               <w:rPr>
                 <w:sz w:val="20"/>
               </w:rPr>
@@ -9755,6 +9797,7 @@
           </w:tcPr>
           <w:p>
             <w:pPr>
+              <w:spacing w:line="240" w:lineRule="auto"/>
               <w:rPr>
                 <w:sz w:val="20"/>
               </w:rPr>
@@ -9775,6 +9818,7 @@
           </w:tcPr>
           <w:p>
             <w:pPr>
+              <w:spacing w:line="240" w:lineRule="auto"/>
               <w:rPr>
                 <w:sz w:val="20"/>
               </w:rPr>
@@ -9794,6 +9838,7 @@
           </w:tcPr>
           <w:p>
             <w:pPr>
+              <w:spacing w:line="240" w:lineRule="auto"/>
               <w:rPr>
                 <w:sz w:val="20"/>
               </w:rPr>
@@ -9821,6 +9866,7 @@
           </w:tcPr>
           <w:p>
             <w:pPr>
+              <w:spacing w:line="240" w:lineRule="auto"/>
               <w:rPr>
                 <w:sz w:val="20"/>
               </w:rPr>
@@ -9841,6 +9887,7 @@
           </w:tcPr>
           <w:p>
             <w:pPr>
+              <w:spacing w:line="240" w:lineRule="auto"/>
               <w:rPr>
                 <w:sz w:val="20"/>
               </w:rPr>
@@ -9861,6 +9908,7 @@
           </w:tcPr>
           <w:p>
             <w:pPr>
+              <w:spacing w:line="240" w:lineRule="auto"/>
               <w:rPr>
                 <w:sz w:val="20"/>
               </w:rPr>
@@ -9881,6 +9929,7 @@
           </w:tcPr>
           <w:p>
             <w:pPr>
+              <w:spacing w:line="240" w:lineRule="auto"/>
               <w:rPr>
                 <w:sz w:val="20"/>
               </w:rPr>
@@ -9901,6 +9950,7 @@
           </w:tcPr>
           <w:p>
             <w:pPr>
+              <w:spacing w:line="240" w:lineRule="auto"/>
               <w:rPr>
                 <w:sz w:val="20"/>
               </w:rPr>
@@ -9919,6 +9969,7 @@
           </w:tcPr>
           <w:p>
             <w:pPr>
+              <w:spacing w:line="240" w:lineRule="auto"/>
               <w:rPr>
                 <w:sz w:val="20"/>
               </w:rPr>
@@ -9931,6 +9982,7 @@
           </w:tcPr>
           <w:p>
             <w:pPr>
+              <w:spacing w:line="240" w:lineRule="auto"/>
               <w:rPr>
                 <w:sz w:val="20"/>
               </w:rPr>
@@ -9945,6 +9997,7 @@
           </w:tcPr>
           <w:p>
             <w:pPr>
+              <w:spacing w:line="240" w:lineRule="auto"/>
               <w:rPr>
                 <w:sz w:val="20"/>
               </w:rPr>
@@ -9963,6 +10016,7 @@
           </w:tcPr>
           <w:p>
             <w:pPr>
+              <w:spacing w:line="240" w:lineRule="auto"/>
               <w:rPr>
                 <w:sz w:val="20"/>
               </w:rPr>
@@ -9977,6 +10031,7 @@
           </w:tcPr>
           <w:p>
             <w:pPr>
+              <w:spacing w:line="240" w:lineRule="auto"/>
               <w:rPr>
                 <w:sz w:val="20"/>
               </w:rPr>
@@ -10002,6 +10057,7 @@
           </w:tcPr>
           <w:p>
             <w:pPr>
+              <w:spacing w:line="240" w:lineRule="auto"/>
               <w:rPr>
                 <w:sz w:val="20"/>
               </w:rPr>
@@ -10029,6 +10085,7 @@
           </w:tcPr>
           <w:p>
             <w:pPr>
+              <w:spacing w:line="240" w:lineRule="auto"/>
               <w:rPr>
                 <w:sz w:val="20"/>
               </w:rPr>
@@ -10049,6 +10106,7 @@
           </w:tcPr>
           <w:p>
             <w:pPr>
+              <w:spacing w:line="240" w:lineRule="auto"/>
               <w:rPr>
                 <w:sz w:val="20"/>
               </w:rPr>
@@ -10069,6 +10127,7 @@
           </w:tcPr>
           <w:p>
             <w:pPr>
+              <w:spacing w:line="240" w:lineRule="auto"/>
               <w:rPr>
                 <w:sz w:val="20"/>
               </w:rPr>
@@ -10089,6 +10148,7 @@
           </w:tcPr>
           <w:p>
             <w:pPr>
+              <w:spacing w:line="240" w:lineRule="auto"/>
               <w:rPr>
                 <w:sz w:val="20"/>
               </w:rPr>
@@ -10109,6 +10169,7 @@
           </w:tcPr>
           <w:p>
             <w:pPr>
+              <w:spacing w:line="240" w:lineRule="auto"/>
               <w:rPr>
                 <w:sz w:val="20"/>
               </w:rPr>
@@ -10127,6 +10188,7 @@
           </w:tcPr>
           <w:p>
             <w:pPr>
+              <w:spacing w:line="240" w:lineRule="auto"/>
               <w:rPr>
                 <w:sz w:val="20"/>
               </w:rPr>
@@ -10139,6 +10201,7 @@
           </w:tcPr>
           <w:p>
             <w:pPr>
+              <w:spacing w:line="240" w:lineRule="auto"/>
               <w:rPr>
                 <w:sz w:val="20"/>
               </w:rPr>
@@ -10153,6 +10216,7 @@
           </w:tcPr>
           <w:p>
             <w:pPr>
+              <w:spacing w:line="240" w:lineRule="auto"/>
               <w:rPr>
                 <w:sz w:val="20"/>
               </w:rPr>
@@ -10171,6 +10235,7 @@
           </w:tcPr>
           <w:p>
             <w:pPr>
+              <w:spacing w:line="240" w:lineRule="auto"/>
               <w:rPr>
                 <w:sz w:val="20"/>
               </w:rPr>
@@ -10185,6 +10250,7 @@
           </w:tcPr>
           <w:p>
             <w:pPr>
+              <w:spacing w:line="240" w:lineRule="auto"/>
               <w:rPr>
                 <w:sz w:val="20"/>
               </w:rPr>
@@ -10210,6 +10276,7 @@
           </w:tcPr>
           <w:p>
             <w:pPr>
+              <w:spacing w:line="240" w:lineRule="auto"/>
               <w:rPr>
                 <w:sz w:val="20"/>
               </w:rPr>
@@ -10237,6 +10304,7 @@
           </w:tcPr>
           <w:p>
             <w:pPr>
+              <w:spacing w:line="240" w:lineRule="auto"/>
               <w:rPr>
                 <w:sz w:val="20"/>
               </w:rPr>
@@ -10257,6 +10325,7 @@
           </w:tcPr>
           <w:p>
             <w:pPr>
+              <w:spacing w:line="240" w:lineRule="auto"/>
               <w:rPr>
                 <w:sz w:val="20"/>
               </w:rPr>
@@ -10277,6 +10346,7 @@
           </w:tcPr>
           <w:p>
             <w:pPr>
+              <w:spacing w:line="240" w:lineRule="auto"/>
               <w:rPr>
                 <w:sz w:val="20"/>
               </w:rPr>
@@ -10297,6 +10367,7 @@
           </w:tcPr>
           <w:p>
             <w:pPr>
+              <w:spacing w:line="240" w:lineRule="auto"/>
               <w:rPr>
                 <w:sz w:val="20"/>
               </w:rPr>
@@ -10317,6 +10388,7 @@
           </w:tcPr>
           <w:p>
             <w:pPr>
+              <w:spacing w:line="240" w:lineRule="auto"/>
               <w:rPr>
                 <w:sz w:val="20"/>
               </w:rPr>
@@ -10335,6 +10407,7 @@
           </w:tcPr>
           <w:p>
             <w:pPr>
+              <w:spacing w:line="240" w:lineRule="auto"/>
               <w:rPr>
                 <w:sz w:val="20"/>
               </w:rPr>
@@ -10347,6 +10420,7 @@
           </w:tcPr>
           <w:p>
             <w:pPr>
+              <w:spacing w:line="240" w:lineRule="auto"/>
               <w:rPr>
                 <w:sz w:val="20"/>
               </w:rPr>
@@ -10361,6 +10435,7 @@
           </w:tcPr>
           <w:p>
             <w:pPr>
+              <w:spacing w:line="240" w:lineRule="auto"/>
               <w:rPr>
                 <w:sz w:val="20"/>
               </w:rPr>
@@ -10379,6 +10454,7 @@
           </w:tcPr>
           <w:p>
             <w:pPr>
+              <w:spacing w:line="240" w:lineRule="auto"/>
               <w:rPr>
                 <w:sz w:val="20"/>
               </w:rPr>
@@ -10393,6 +10469,7 @@
           </w:tcPr>
           <w:p>
             <w:pPr>
+              <w:spacing w:line="240" w:lineRule="auto"/>
               <w:rPr>
                 <w:sz w:val="20"/>
               </w:rPr>
@@ -10418,6 +10495,7 @@
           </w:tcPr>
           <w:p>
             <w:pPr>
+              <w:spacing w:line="240" w:lineRule="auto"/>
               <w:rPr>
                 <w:sz w:val="20"/>
               </w:rPr>
@@ -10438,6 +10516,7 @@
           </w:tcPr>
           <w:p>
             <w:pPr>
+              <w:spacing w:line="240" w:lineRule="auto"/>
               <w:rPr>
                 <w:sz w:val="20"/>
               </w:rPr>
@@ -10458,6 +10537,7 @@
           </w:tcPr>
           <w:p>
             <w:pPr>
+              <w:spacing w:line="240" w:lineRule="auto"/>
               <w:rPr>
                 <w:sz w:val="20"/>
               </w:rPr>
@@ -10478,6 +10558,7 @@
           </w:tcPr>
           <w:p>
             <w:pPr>
+              <w:spacing w:line="240" w:lineRule="auto"/>
               <w:rPr>
                 <w:sz w:val="20"/>
               </w:rPr>
@@ -10498,6 +10579,7 @@
           </w:tcPr>
           <w:p>
             <w:pPr>
+              <w:spacing w:line="240" w:lineRule="auto"/>
               <w:rPr>
                 <w:sz w:val="20"/>
               </w:rPr>
@@ -10518,6 +10600,7 @@
           </w:tcPr>
           <w:p>
             <w:pPr>
+              <w:spacing w:line="240" w:lineRule="auto"/>
               <w:rPr>
                 <w:sz w:val="20"/>
               </w:rPr>
@@ -10536,6 +10619,7 @@
           </w:tcPr>
           <w:p>
             <w:pPr>
+              <w:spacing w:line="240" w:lineRule="auto"/>
               <w:rPr>
                 <w:sz w:val="20"/>
               </w:rPr>
@@ -10548,6 +10632,7 @@
           </w:tcPr>
           <w:p>
             <w:pPr>
+              <w:spacing w:line="240" w:lineRule="auto"/>
               <w:rPr>
                 <w:sz w:val="20"/>
               </w:rPr>
@@ -10562,6 +10647,7 @@
           </w:tcPr>
           <w:p>
             <w:pPr>
+              <w:spacing w:line="240" w:lineRule="auto"/>
               <w:rPr>
                 <w:sz w:val="20"/>
               </w:rPr>
@@ -10580,6 +10666,7 @@
           </w:tcPr>
           <w:p>
             <w:pPr>
+              <w:spacing w:line="240" w:lineRule="auto"/>
               <w:rPr>
                 <w:sz w:val="20"/>
               </w:rPr>
@@ -10600,6 +10687,7 @@
           </w:tcPr>
           <w:p>
             <w:pPr>
+              <w:spacing w:line="240" w:lineRule="auto"/>
               <w:rPr>
                 <w:sz w:val="20"/>
               </w:rPr>
@@ -10625,6 +10713,7 @@
           </w:tcPr>
           <w:p>
             <w:pPr>
+              <w:spacing w:line="240" w:lineRule="auto"/>
               <w:rPr>
                 <w:sz w:val="20"/>
               </w:rPr>
@@ -10645,6 +10734,7 @@
           </w:tcPr>
           <w:p>
             <w:pPr>
+              <w:spacing w:line="240" w:lineRule="auto"/>
               <w:rPr>
                 <w:sz w:val="20"/>
               </w:rPr>
@@ -10665,6 +10755,7 @@
           </w:tcPr>
           <w:p>
             <w:pPr>
+              <w:spacing w:line="240" w:lineRule="auto"/>
               <w:rPr>
                 <w:sz w:val="20"/>
               </w:rPr>
@@ -10685,6 +10776,7 @@
           </w:tcPr>
           <w:p>
             <w:pPr>
+              <w:spacing w:line="240" w:lineRule="auto"/>
               <w:rPr>
                 <w:sz w:val="20"/>
               </w:rPr>
@@ -10705,6 +10797,7 @@
           </w:tcPr>
           <w:p>
             <w:pPr>
+              <w:spacing w:line="240" w:lineRule="auto"/>
               <w:rPr>
                 <w:sz w:val="20"/>
               </w:rPr>
@@ -10725,6 +10818,7 @@
           </w:tcPr>
           <w:p>
             <w:pPr>
+              <w:spacing w:line="240" w:lineRule="auto"/>
               <w:rPr>
                 <w:sz w:val="20"/>
               </w:rPr>
@@ -10737,6 +10831,7 @@
           </w:tcPr>
           <w:p>
             <w:pPr>
+              <w:spacing w:line="240" w:lineRule="auto"/>
               <w:rPr>
                 <w:sz w:val="20"/>
               </w:rPr>
@@ -10749,6 +10844,7 @@
           </w:tcPr>
           <w:p>
             <w:pPr>
+              <w:spacing w:line="240" w:lineRule="auto"/>
               <w:rPr>
                 <w:sz w:val="20"/>
               </w:rPr>
@@ -10763,6 +10859,7 @@
           </w:tcPr>
           <w:p>
             <w:pPr>
+              <w:spacing w:line="240" w:lineRule="auto"/>
               <w:rPr>
                 <w:sz w:val="20"/>
               </w:rPr>
@@ -10775,6 +10872,7 @@
           </w:tcPr>
           <w:p>
             <w:pPr>
+              <w:spacing w:line="240" w:lineRule="auto"/>
               <w:rPr>
                 <w:sz w:val="20"/>
               </w:rPr>
@@ -10795,6 +10893,7 @@
           </w:tcPr>
           <w:p>
             <w:pPr>
+              <w:spacing w:line="240" w:lineRule="auto"/>
               <w:rPr>
                 <w:sz w:val="20"/>
               </w:rPr>
@@ -10814,6 +10913,7 @@
           </w:tcPr>
           <w:p>
             <w:pPr>
+              <w:spacing w:line="240" w:lineRule="auto"/>
               <w:rPr>
                 <w:sz w:val="20"/>
               </w:rPr>
@@ -10841,6 +10941,7 @@
           </w:tcPr>
           <w:p>
             <w:pPr>
+              <w:spacing w:line="240" w:lineRule="auto"/>
               <w:rPr>
                 <w:sz w:val="20"/>
               </w:rPr>
@@ -10861,6 +10962,7 @@
           </w:tcPr>
           <w:p>
             <w:pPr>
+              <w:spacing w:line="240" w:lineRule="auto"/>
               <w:rPr>
                 <w:sz w:val="20"/>
               </w:rPr>
@@ -10881,6 +10983,7 @@
           </w:tcPr>
           <w:p>
             <w:pPr>
+              <w:spacing w:line="240" w:lineRule="auto"/>
               <w:rPr>
                 <w:sz w:val="20"/>
               </w:rPr>
@@ -10901,6 +11004,7 @@
           </w:tcPr>
           <w:p>
             <w:pPr>
+              <w:spacing w:line="240" w:lineRule="auto"/>
               <w:rPr>
                 <w:sz w:val="20"/>
               </w:rPr>
@@ -10921,6 +11025,7 @@
           </w:tcPr>
           <w:p>
             <w:pPr>
+              <w:spacing w:line="240" w:lineRule="auto"/>
               <w:rPr>
                 <w:sz w:val="20"/>
               </w:rPr>
@@ -10939,6 +11044,7 @@
           </w:tcPr>
           <w:p>
             <w:pPr>
+              <w:spacing w:line="240" w:lineRule="auto"/>
               <w:rPr>
                 <w:sz w:val="20"/>
               </w:rPr>
@@ -10957,6 +11063,7 @@
           </w:tcPr>
           <w:p>
             <w:pPr>
+              <w:spacing w:line="240" w:lineRule="auto"/>
               <w:rPr>
                 <w:sz w:val="20"/>
               </w:rPr>
@@ -10977,6 +11084,7 @@
           </w:tcPr>
           <w:p>
             <w:pPr>
+              <w:spacing w:line="240" w:lineRule="auto"/>
               <w:rPr>
                 <w:sz w:val="20"/>
               </w:rPr>
@@ -10989,6 +11097,7 @@
           </w:tcPr>
           <w:p>
             <w:pPr>
+              <w:spacing w:line="240" w:lineRule="auto"/>
               <w:rPr>
                 <w:sz w:val="20"/>
               </w:rPr>
@@ -11003,6 +11112,7 @@
           </w:tcPr>
           <w:p>
             <w:pPr>
+              <w:spacing w:line="240" w:lineRule="auto"/>
               <w:rPr>
                 <w:sz w:val="20"/>
               </w:rPr>
@@ -11025,6 +11135,7 @@
           </w:tcPr>
           <w:p>
             <w:pPr>
+              <w:spacing w:line="240" w:lineRule="auto"/>
               <w:rPr>
                 <w:sz w:val="20"/>
               </w:rPr>
@@ -11033,7 +11144,6 @@
               <w:rPr>
                 <w:sz w:val="20"/>
               </w:rPr>
-              <w:lastRenderedPageBreak/>
               <w:t>Andrey &amp; Agadullina  (2018)</w:t>
             </w:r>
           </w:p>
@@ -11049,6 +11159,7 @@
           </w:tcPr>
           <w:p>
             <w:pPr>
+              <w:spacing w:line="240" w:lineRule="auto"/>
               <w:rPr>
                 <w:sz w:val="20"/>
               </w:rPr>
@@ -11072,6 +11183,7 @@
           </w:tcPr>
           <w:p>
             <w:pPr>
+              <w:spacing w:line="240" w:lineRule="auto"/>
               <w:rPr>
                 <w:sz w:val="20"/>
               </w:rPr>
@@ -11095,6 +11207,7 @@
           </w:tcPr>
           <w:p>
             <w:pPr>
+              <w:spacing w:line="240" w:lineRule="auto"/>
               <w:rPr>
                 <w:sz w:val="20"/>
               </w:rPr>
@@ -11118,6 +11231,7 @@
           </w:tcPr>
           <w:p>
             <w:pPr>
+              <w:spacing w:line="240" w:lineRule="auto"/>
               <w:rPr>
                 <w:sz w:val="20"/>
               </w:rPr>
@@ -11141,6 +11255,7 @@
           </w:tcPr>
           <w:p>
             <w:pPr>
+              <w:spacing w:line="240" w:lineRule="auto"/>
               <w:rPr>
                 <w:sz w:val="20"/>
               </w:rPr>
@@ -11162,6 +11277,7 @@
           </w:tcPr>
           <w:p>
             <w:pPr>
+              <w:spacing w:line="240" w:lineRule="auto"/>
               <w:rPr>
                 <w:sz w:val="20"/>
               </w:rPr>
@@ -11177,6 +11293,7 @@
           </w:tcPr>
           <w:p>
             <w:pPr>
+              <w:spacing w:line="240" w:lineRule="auto"/>
               <w:rPr>
                 <w:sz w:val="20"/>
               </w:rPr>
@@ -11194,6 +11311,7 @@
           </w:tcPr>
           <w:p>
             <w:pPr>
+              <w:spacing w:line="240" w:lineRule="auto"/>
               <w:rPr>
                 <w:sz w:val="20"/>
               </w:rPr>
@@ -11215,6 +11333,7 @@
           </w:tcPr>
           <w:p>
             <w:pPr>
+              <w:spacing w:line="240" w:lineRule="auto"/>
               <w:rPr>
                 <w:sz w:val="20"/>
               </w:rPr>
@@ -11238,6 +11357,7 @@
           </w:tcPr>
           <w:p>
             <w:pPr>
+              <w:spacing w:line="240" w:lineRule="auto"/>
               <w:rPr>
                 <w:sz w:val="20"/>
               </w:rPr>
@@ -12421,6 +12541,8 @@
         </w:rPr>
         <w:t xml:space="preserve">Where </w:t>
       </w:r>
+      <w:bookmarkStart w:id="0" w:name="_GoBack"/>
+      <w:bookmarkEnd w:id="0"/>
       <m:oMath>
         <m:sSub>
           <m:sSubPr>
@@ -14850,6 +14972,49 @@
           <w:rFonts w:eastAsiaTheme="minorEastAsia" w:cstheme="minorHAnsi"/>
         </w:rPr>
       </w:pPr>
+      <w:r>
+        <w:rPr>
+          <w:rFonts w:eastAsiaTheme="minorEastAsia" w:cstheme="minorHAnsi"/>
+        </w:rPr>
+        <w:t xml:space="preserve">r can also be converted from </w:t>
+      </w:r>
+      <w:r>
+        <w:rPr>
+          <w:rFonts w:eastAsiaTheme="minorEastAsia" w:cstheme="minorHAnsi"/>
+          <w:i/>
+        </w:rPr>
+        <w:t>t</w:t>
+      </w:r>
+      <w:r>
+        <w:rPr>
+          <w:rFonts w:eastAsiaTheme="minorEastAsia" w:cstheme="minorHAnsi"/>
+        </w:rPr>
+        <w:t>, F, chi square and Z</w:t>
+      </w:r>
+      <w:r>
+        <w:rPr>
+          <w:rFonts w:eastAsiaTheme="minorEastAsia" w:cstheme="minorHAnsi"/>
+        </w:rPr>
+        <w:t xml:space="preserve"> statistics following</w:t>
+      </w:r>
+      <w:r>
+        <w:rPr>
+          <w:rFonts w:eastAsiaTheme="minorEastAsia" w:cstheme="minorHAnsi"/>
+        </w:rPr>
+        <w:t xml:space="preserve"> the</w:t>
+      </w:r>
+      <w:r>
+        <w:rPr>
+          <w:rFonts w:eastAsiaTheme="minorEastAsia" w:cstheme="minorHAnsi"/>
+        </w:rPr>
+        <w:t xml:space="preserve"> </w:t>
+      </w:r>
+      <w:r>
+        <w:rPr>
+          <w:rFonts w:eastAsiaTheme="minorEastAsia" w:cstheme="minorHAnsi"/>
+        </w:rPr>
+        <w:t xml:space="preserve">{Open Science Collaboration, 2015 #611@@author-year} using the following equations, these conversions are used in chapter [effect sizes over time] and chapter [estimating publication bias]. </w:t>
+      </w:r>
     </w:p>
     <w:p>
       <w:pPr>
@@ -14857,6 +15022,1441 @@
           <w:rFonts w:eastAsiaTheme="minorEastAsia" w:cstheme="minorHAnsi"/>
         </w:rPr>
       </w:pPr>
+      <w:r>
+        <w:rPr>
+          <w:rFonts w:eastAsiaTheme="minorEastAsia" w:cstheme="minorHAnsi"/>
+          <w:i/>
+        </w:rPr>
+        <w:t>t</w:t>
+      </w:r>
+      <w:r>
+        <w:rPr>
+          <w:rFonts w:eastAsiaTheme="minorEastAsia" w:cstheme="minorHAnsi"/>
+        </w:rPr>
+        <w:t xml:space="preserve"> statistics </w:t>
+      </w:r>
+      <w:r>
+        <w:rPr>
+          <w:rFonts w:eastAsiaTheme="minorEastAsia" w:cstheme="minorHAnsi"/>
+        </w:rPr>
+        <w:t>can be transformed using</w:t>
+      </w:r>
+    </w:p>
+    <w:p>
+      <w:pPr>
+        <w:rPr>
+          <w:rFonts w:eastAsiaTheme="minorEastAsia" w:cstheme="minorHAnsi"/>
+        </w:rPr>
+      </w:pPr>
+      <m:oMathPara>
+        <m:oMath>
+          <m:r>
+            <m:rPr>
+              <m:sty m:val="p"/>
+            </m:rPr>
+            <w:rPr>
+              <w:rFonts w:ascii="Cambria Math" w:eastAsiaTheme="minorEastAsia" w:hAnsi="Cambria Math" w:cstheme="minorHAnsi"/>
+            </w:rPr>
+            <m:t>r=</m:t>
+          </m:r>
+          <m:rad>
+            <m:radPr>
+              <m:degHide m:val="1"/>
+              <m:ctrlPr>
+                <w:rPr>
+                  <w:rFonts w:ascii="Cambria Math" w:eastAsiaTheme="minorEastAsia" w:hAnsi="Cambria Math" w:cstheme="minorHAnsi"/>
+                </w:rPr>
+              </m:ctrlPr>
+            </m:radPr>
+            <m:deg>
+              <m:ctrlPr>
+                <w:rPr>
+                  <w:rFonts w:ascii="Cambria Math" w:eastAsiaTheme="minorEastAsia" w:hAnsi="Cambria Math" w:cstheme="minorHAnsi"/>
+                  <w:i/>
+                </w:rPr>
+              </m:ctrlPr>
+            </m:deg>
+            <m:e>
+              <m:f>
+                <m:fPr>
+                  <m:ctrlPr>
+                    <w:rPr>
+                      <w:rFonts w:ascii="Cambria Math" w:eastAsiaTheme="minorEastAsia" w:hAnsi="Cambria Math" w:cstheme="minorHAnsi"/>
+                    </w:rPr>
+                  </m:ctrlPr>
+                </m:fPr>
+                <m:num>
+                  <m:sSubSup>
+                    <m:sSubSupPr>
+                      <m:ctrlPr>
+                        <w:rPr>
+                          <w:rFonts w:ascii="Cambria Math" w:eastAsiaTheme="minorEastAsia" w:hAnsi="Cambria Math" w:cstheme="minorHAnsi"/>
+                        </w:rPr>
+                      </m:ctrlPr>
+                    </m:sSubSupPr>
+                    <m:e>
+                      <m:r>
+                        <m:rPr>
+                          <m:sty m:val="p"/>
+                        </m:rPr>
+                        <w:rPr>
+                          <w:rFonts w:ascii="Cambria Math" w:eastAsiaTheme="minorEastAsia" w:hAnsi="Cambria Math" w:cstheme="minorHAnsi"/>
+                        </w:rPr>
+                        <m:t>t</m:t>
+                      </m:r>
+                    </m:e>
+                    <m:sub>
+                      <m:r>
+                        <m:rPr>
+                          <m:sty m:val="p"/>
+                        </m:rPr>
+                        <w:rPr>
+                          <w:rFonts w:ascii="Cambria Math" w:eastAsiaTheme="minorEastAsia" w:hAnsi="Cambria Math" w:cstheme="minorHAnsi"/>
+                        </w:rPr>
+                        <m:t>obs</m:t>
+                      </m:r>
+                    </m:sub>
+                    <m:sup>
+                      <m:r>
+                        <m:rPr>
+                          <m:sty m:val="p"/>
+                        </m:rPr>
+                        <w:rPr>
+                          <w:rFonts w:ascii="Cambria Math" w:eastAsiaTheme="minorEastAsia" w:hAnsi="Cambria Math" w:cstheme="minorHAnsi"/>
+                        </w:rPr>
+                        <m:t>2</m:t>
+                      </m:r>
+                    </m:sup>
+                  </m:sSubSup>
+                  <m:r>
+                    <m:rPr>
+                      <m:sty m:val="p"/>
+                    </m:rPr>
+                    <w:rPr>
+                      <w:rFonts w:ascii="Cambria Math" w:eastAsiaTheme="minorEastAsia" w:hAnsi="Cambria Math" w:cstheme="minorHAnsi"/>
+                    </w:rPr>
+                    <m:t>*</m:t>
+                  </m:r>
+                  <m:d>
+                    <m:dPr>
+                      <m:ctrlPr>
+                        <w:rPr>
+                          <w:rFonts w:ascii="Cambria Math" w:eastAsiaTheme="minorEastAsia" w:hAnsi="Cambria Math" w:cstheme="minorHAnsi"/>
+                        </w:rPr>
+                      </m:ctrlPr>
+                    </m:dPr>
+                    <m:e>
+                      <m:r>
+                        <m:rPr>
+                          <m:sty m:val="p"/>
+                        </m:rPr>
+                        <w:rPr>
+                          <w:rFonts w:ascii="Cambria Math" w:eastAsiaTheme="minorEastAsia" w:hAnsi="Cambria Math" w:cstheme="minorHAnsi"/>
+                        </w:rPr>
+                        <m:t>1</m:t>
+                      </m:r>
+                      <m:r>
+                        <m:rPr>
+                          <m:lit/>
+                          <m:sty m:val="p"/>
+                        </m:rPr>
+                        <w:rPr>
+                          <w:rFonts w:ascii="Cambria Math" w:eastAsiaTheme="minorEastAsia" w:hAnsi="Cambria Math" w:cstheme="minorHAnsi"/>
+                        </w:rPr>
+                        <m:t>/</m:t>
+                      </m:r>
+                      <m:r>
+                        <m:rPr>
+                          <m:sty m:val="p"/>
+                        </m:rPr>
+                        <w:rPr>
+                          <w:rFonts w:ascii="Cambria Math" w:eastAsiaTheme="minorEastAsia" w:hAnsi="Cambria Math" w:cstheme="minorHAnsi"/>
+                        </w:rPr>
+                        <m:t>df</m:t>
+                      </m:r>
+                    </m:e>
+                  </m:d>
+                </m:num>
+                <m:den>
+                  <m:d>
+                    <m:dPr>
+                      <m:ctrlPr>
+                        <w:rPr>
+                          <w:rFonts w:ascii="Cambria Math" w:eastAsiaTheme="minorEastAsia" w:hAnsi="Cambria Math" w:cstheme="minorHAnsi"/>
+                        </w:rPr>
+                      </m:ctrlPr>
+                    </m:dPr>
+                    <m:e>
+                      <m:sSubSup>
+                        <m:sSubSupPr>
+                          <m:ctrlPr>
+                            <w:rPr>
+                              <w:rFonts w:ascii="Cambria Math" w:eastAsiaTheme="minorEastAsia" w:hAnsi="Cambria Math" w:cstheme="minorHAnsi"/>
+                            </w:rPr>
+                          </m:ctrlPr>
+                        </m:sSubSupPr>
+                        <m:e>
+                          <m:r>
+                            <w:rPr>
+                              <w:rFonts w:ascii="Cambria Math" w:eastAsiaTheme="minorEastAsia" w:hAnsi="Cambria Math" w:cstheme="minorHAnsi"/>
+                            </w:rPr>
+                            <m:t>t</m:t>
+                          </m:r>
+                        </m:e>
+                        <m:sub>
+                          <m:r>
+                            <w:rPr>
+                              <w:rFonts w:ascii="Cambria Math" w:eastAsiaTheme="minorEastAsia" w:hAnsi="Cambria Math" w:cstheme="minorHAnsi"/>
+                            </w:rPr>
+                            <m:t>obs</m:t>
+                          </m:r>
+                        </m:sub>
+                        <m:sup>
+                          <m:r>
+                            <m:rPr>
+                              <m:sty m:val="p"/>
+                            </m:rPr>
+                            <w:rPr>
+                              <w:rFonts w:ascii="Cambria Math" w:eastAsiaTheme="minorEastAsia" w:hAnsi="Cambria Math" w:cstheme="minorHAnsi"/>
+                            </w:rPr>
+                            <m:t>2</m:t>
+                          </m:r>
+                        </m:sup>
+                      </m:sSubSup>
+                      <m:r>
+                        <m:rPr>
+                          <m:lit/>
+                          <m:sty m:val="p"/>
+                        </m:rPr>
+                        <w:rPr>
+                          <w:rFonts w:ascii="Cambria Math" w:eastAsiaTheme="minorEastAsia" w:hAnsi="Cambria Math" w:cstheme="minorHAnsi"/>
+                        </w:rPr>
+                        <m:t>/</m:t>
+                      </m:r>
+                      <m:r>
+                        <m:rPr>
+                          <m:sty m:val="p"/>
+                        </m:rPr>
+                        <w:rPr>
+                          <w:rFonts w:ascii="Cambria Math" w:eastAsiaTheme="minorEastAsia" w:hAnsi="Cambria Math" w:cstheme="minorHAnsi"/>
+                        </w:rPr>
+                        <m:t>df</m:t>
+                      </m:r>
+                    </m:e>
+                  </m:d>
+                  <m:r>
+                    <m:rPr>
+                      <m:sty m:val="p"/>
+                    </m:rPr>
+                    <w:rPr>
+                      <w:rFonts w:ascii="Cambria Math" w:eastAsiaTheme="minorEastAsia" w:hAnsi="Cambria Math" w:cstheme="minorHAnsi"/>
+                    </w:rPr>
+                    <m:t>+1</m:t>
+                  </m:r>
+                </m:den>
+              </m:f>
+            </m:e>
+          </m:rad>
+        </m:oMath>
+      </m:oMathPara>
+    </w:p>
+    <w:p>
+      <w:pPr>
+        <w:rPr>
+          <w:rFonts w:eastAsiaTheme="minorEastAsia" w:cstheme="minorHAnsi"/>
+        </w:rPr>
+      </w:pPr>
+      <w:r>
+        <w:rPr>
+          <w:rFonts w:eastAsiaTheme="minorEastAsia" w:cstheme="minorHAnsi"/>
+        </w:rPr>
+        <w:t>Where $t_{</w:t>
+      </w:r>
+      <w:proofErr w:type="spellStart"/>
+      <w:r>
+        <w:rPr>
+          <w:rFonts w:eastAsiaTheme="minorEastAsia" w:cstheme="minorHAnsi"/>
+        </w:rPr>
+        <w:t>obs</w:t>
+      </w:r>
+      <w:proofErr w:type="spellEnd"/>
+      <w:r>
+        <w:rPr>
+          <w:rFonts w:eastAsiaTheme="minorEastAsia" w:cstheme="minorHAnsi"/>
+        </w:rPr>
+        <w:t xml:space="preserve">}$ is the observed t statistic and $df$ is the degrees of freedom of the t test. </w:t>
+      </w:r>
+    </w:p>
+    <w:p>
+      <w:pPr>
+        <w:rPr>
+          <w:rFonts w:eastAsiaTheme="minorEastAsia" w:cstheme="minorHAnsi"/>
+        </w:rPr>
+      </w:pPr>
+      <w:r>
+        <w:rPr>
+          <w:rFonts w:eastAsiaTheme="minorEastAsia" w:cstheme="minorHAnsi"/>
+        </w:rPr>
+        <w:t>F statistics were converted using:</w:t>
+      </w:r>
+    </w:p>
+    <w:p>
+      <w:pPr>
+        <w:rPr>
+          <w:rFonts w:eastAsiaTheme="minorEastAsia" w:cstheme="minorHAnsi"/>
+        </w:rPr>
+      </w:pPr>
+      <m:oMathPara>
+        <m:oMath>
+          <m:r>
+            <w:rPr>
+              <w:rFonts w:ascii="Cambria Math" w:eastAsiaTheme="minorEastAsia" w:hAnsi="Cambria Math" w:cstheme="minorHAnsi"/>
+            </w:rPr>
+            <m:t>r=</m:t>
+          </m:r>
+          <m:rad>
+            <m:radPr>
+              <m:degHide m:val="1"/>
+              <m:ctrlPr>
+                <w:rPr>
+                  <w:rFonts w:ascii="Cambria Math" w:eastAsiaTheme="minorEastAsia" w:hAnsi="Cambria Math" w:cstheme="minorHAnsi"/>
+                </w:rPr>
+              </m:ctrlPr>
+            </m:radPr>
+            <m:deg>
+              <m:ctrlPr>
+                <w:rPr>
+                  <w:rFonts w:ascii="Cambria Math" w:eastAsiaTheme="minorEastAsia" w:hAnsi="Cambria Math" w:cstheme="minorHAnsi"/>
+                  <w:i/>
+                </w:rPr>
+              </m:ctrlPr>
+            </m:deg>
+            <m:e>
+              <m:f>
+                <m:fPr>
+                  <m:ctrlPr>
+                    <w:rPr>
+                      <w:rFonts w:ascii="Cambria Math" w:eastAsiaTheme="minorEastAsia" w:hAnsi="Cambria Math" w:cstheme="minorHAnsi"/>
+                    </w:rPr>
+                  </m:ctrlPr>
+                </m:fPr>
+                <m:num>
+                  <m:sSub>
+                    <m:sSubPr>
+                      <m:ctrlPr>
+                        <w:rPr>
+                          <w:rFonts w:ascii="Cambria Math" w:eastAsiaTheme="minorEastAsia" w:hAnsi="Cambria Math" w:cstheme="minorHAnsi"/>
+                          <w:i/>
+                        </w:rPr>
+                      </m:ctrlPr>
+                    </m:sSubPr>
+                    <m:e>
+                      <m:r>
+                        <w:rPr>
+                          <w:rFonts w:ascii="Cambria Math" w:eastAsiaTheme="minorEastAsia" w:hAnsi="Cambria Math" w:cstheme="minorHAnsi"/>
+                        </w:rPr>
+                        <m:t>F</m:t>
+                      </m:r>
+                    </m:e>
+                    <m:sub>
+                      <m:r>
+                        <w:rPr>
+                          <w:rFonts w:ascii="Cambria Math" w:eastAsiaTheme="minorEastAsia" w:hAnsi="Cambria Math" w:cstheme="minorHAnsi"/>
+                        </w:rPr>
+                        <m:t>obs</m:t>
+                      </m:r>
+                    </m:sub>
+                  </m:sSub>
+                  <m:r>
+                    <m:rPr>
+                      <m:sty m:val="p"/>
+                    </m:rPr>
+                    <w:rPr>
+                      <w:rFonts w:ascii="Cambria Math" w:eastAsiaTheme="minorEastAsia" w:hAnsi="Cambria Math" w:cstheme="minorHAnsi"/>
+                    </w:rPr>
+                    <m:t>×</m:t>
+                  </m:r>
+                  <m:d>
+                    <m:dPr>
+                      <m:ctrlPr>
+                        <w:rPr>
+                          <w:rFonts w:ascii="Cambria Math" w:eastAsiaTheme="minorEastAsia" w:hAnsi="Cambria Math" w:cstheme="minorHAnsi"/>
+                          <w:i/>
+                        </w:rPr>
+                      </m:ctrlPr>
+                    </m:dPr>
+                    <m:e>
+                      <m:r>
+                        <w:rPr>
+                          <w:rFonts w:ascii="Cambria Math" w:eastAsiaTheme="minorEastAsia" w:hAnsi="Cambria Math" w:cstheme="minorHAnsi"/>
+                        </w:rPr>
+                        <m:t>d</m:t>
+                      </m:r>
+                      <m:sSub>
+                        <m:sSubPr>
+                          <m:ctrlPr>
+                            <w:rPr>
+                              <w:rFonts w:ascii="Cambria Math" w:eastAsiaTheme="minorEastAsia" w:hAnsi="Cambria Math" w:cstheme="minorHAnsi"/>
+                              <w:i/>
+                            </w:rPr>
+                          </m:ctrlPr>
+                        </m:sSubPr>
+                        <m:e>
+                          <m:r>
+                            <w:rPr>
+                              <w:rFonts w:ascii="Cambria Math" w:eastAsiaTheme="minorEastAsia" w:hAnsi="Cambria Math" w:cstheme="minorHAnsi"/>
+                            </w:rPr>
+                            <m:t>f</m:t>
+                          </m:r>
+                        </m:e>
+                        <m:sub>
+                          <m:r>
+                            <w:rPr>
+                              <w:rFonts w:ascii="Cambria Math" w:eastAsiaTheme="minorEastAsia" w:hAnsi="Cambria Math" w:cstheme="minorHAnsi"/>
+                            </w:rPr>
+                            <m:t>1</m:t>
+                          </m:r>
+                        </m:sub>
+                      </m:sSub>
+                      <m:r>
+                        <m:rPr>
+                          <m:lit/>
+                        </m:rPr>
+                        <w:rPr>
+                          <w:rFonts w:ascii="Cambria Math" w:eastAsiaTheme="minorEastAsia" w:hAnsi="Cambria Math" w:cstheme="minorHAnsi"/>
+                        </w:rPr>
+                        <m:t>/</m:t>
+                      </m:r>
+                      <m:r>
+                        <w:rPr>
+                          <w:rFonts w:ascii="Cambria Math" w:eastAsiaTheme="minorEastAsia" w:hAnsi="Cambria Math" w:cstheme="minorHAnsi"/>
+                        </w:rPr>
+                        <m:t>d</m:t>
+                      </m:r>
+                      <m:sSub>
+                        <m:sSubPr>
+                          <m:ctrlPr>
+                            <w:rPr>
+                              <w:rFonts w:ascii="Cambria Math" w:eastAsiaTheme="minorEastAsia" w:hAnsi="Cambria Math" w:cstheme="minorHAnsi"/>
+                              <w:i/>
+                            </w:rPr>
+                          </m:ctrlPr>
+                        </m:sSubPr>
+                        <m:e>
+                          <m:r>
+                            <w:rPr>
+                              <w:rFonts w:ascii="Cambria Math" w:eastAsiaTheme="minorEastAsia" w:hAnsi="Cambria Math" w:cstheme="minorHAnsi"/>
+                            </w:rPr>
+                            <m:t>f</m:t>
+                          </m:r>
+                        </m:e>
+                        <m:sub>
+                          <m:r>
+                            <w:rPr>
+                              <w:rFonts w:ascii="Cambria Math" w:eastAsiaTheme="minorEastAsia" w:hAnsi="Cambria Math" w:cstheme="minorHAnsi"/>
+                            </w:rPr>
+                            <m:t>2</m:t>
+                          </m:r>
+                        </m:sub>
+                      </m:sSub>
+                    </m:e>
+                  </m:d>
+                  <m:ctrlPr>
+                    <w:rPr>
+                      <w:rFonts w:ascii="Cambria Math" w:eastAsiaTheme="minorEastAsia" w:hAnsi="Cambria Math" w:cstheme="minorHAnsi"/>
+                      <w:i/>
+                    </w:rPr>
+                  </m:ctrlPr>
+                </m:num>
+                <m:den>
+                  <m:d>
+                    <m:dPr>
+                      <m:ctrlPr>
+                        <w:rPr>
+                          <w:rFonts w:ascii="Cambria Math" w:eastAsiaTheme="minorEastAsia" w:hAnsi="Cambria Math" w:cstheme="minorHAnsi"/>
+                          <w:i/>
+                        </w:rPr>
+                      </m:ctrlPr>
+                    </m:dPr>
+                    <m:e>
+                      <m:d>
+                        <m:dPr>
+                          <m:ctrlPr>
+                            <w:rPr>
+                              <w:rFonts w:ascii="Cambria Math" w:eastAsiaTheme="minorEastAsia" w:hAnsi="Cambria Math" w:cstheme="minorHAnsi"/>
+                              <w:i/>
+                            </w:rPr>
+                          </m:ctrlPr>
+                        </m:dPr>
+                        <m:e>
+                          <m:sSub>
+                            <m:sSubPr>
+                              <m:ctrlPr>
+                                <w:rPr>
+                                  <w:rFonts w:ascii="Cambria Math" w:eastAsiaTheme="minorEastAsia" w:hAnsi="Cambria Math" w:cstheme="minorHAnsi"/>
+                                  <w:i/>
+                                </w:rPr>
+                              </m:ctrlPr>
+                            </m:sSubPr>
+                            <m:e>
+                              <m:r>
+                                <w:rPr>
+                                  <w:rFonts w:ascii="Cambria Math" w:eastAsiaTheme="minorEastAsia" w:hAnsi="Cambria Math" w:cstheme="minorHAnsi"/>
+                                </w:rPr>
+                                <m:t>F</m:t>
+                              </m:r>
+                            </m:e>
+                            <m:sub>
+                              <m:r>
+                                <w:rPr>
+                                  <w:rFonts w:ascii="Cambria Math" w:eastAsiaTheme="minorEastAsia" w:hAnsi="Cambria Math" w:cstheme="minorHAnsi"/>
+                                </w:rPr>
+                                <m:t>obs</m:t>
+                              </m:r>
+                            </m:sub>
+                          </m:sSub>
+                          <m:r>
+                            <m:rPr>
+                              <m:sty m:val="p"/>
+                            </m:rPr>
+                            <w:rPr>
+                              <w:rFonts w:ascii="Cambria Math" w:eastAsiaTheme="minorEastAsia" w:hAnsi="Cambria Math" w:cstheme="minorHAnsi"/>
+                            </w:rPr>
+                            <m:t>×</m:t>
+                          </m:r>
+                          <m:r>
+                            <w:rPr>
+                              <w:rFonts w:ascii="Cambria Math" w:eastAsiaTheme="minorEastAsia" w:hAnsi="Cambria Math" w:cstheme="minorHAnsi"/>
+                            </w:rPr>
+                            <m:t>d</m:t>
+                          </m:r>
+                          <m:sSub>
+                            <m:sSubPr>
+                              <m:ctrlPr>
+                                <w:rPr>
+                                  <w:rFonts w:ascii="Cambria Math" w:eastAsiaTheme="minorEastAsia" w:hAnsi="Cambria Math" w:cstheme="minorHAnsi"/>
+                                  <w:i/>
+                                </w:rPr>
+                              </m:ctrlPr>
+                            </m:sSubPr>
+                            <m:e>
+                              <m:r>
+                                <w:rPr>
+                                  <w:rFonts w:ascii="Cambria Math" w:eastAsiaTheme="minorEastAsia" w:hAnsi="Cambria Math" w:cstheme="minorHAnsi"/>
+                                </w:rPr>
+                                <m:t>f</m:t>
+                              </m:r>
+                            </m:e>
+                            <m:sub>
+                              <m:r>
+                                <w:rPr>
+                                  <w:rFonts w:ascii="Cambria Math" w:eastAsiaTheme="minorEastAsia" w:hAnsi="Cambria Math" w:cstheme="minorHAnsi"/>
+                                </w:rPr>
+                                <m:t>1</m:t>
+                              </m:r>
+                            </m:sub>
+                          </m:sSub>
+                        </m:e>
+                      </m:d>
+                      <m:r>
+                        <m:rPr>
+                          <m:lit/>
+                        </m:rPr>
+                        <w:rPr>
+                          <w:rFonts w:ascii="Cambria Math" w:eastAsiaTheme="minorEastAsia" w:hAnsi="Cambria Math" w:cstheme="minorHAnsi"/>
+                        </w:rPr>
+                        <m:t>/</m:t>
+                      </m:r>
+                      <m:r>
+                        <w:rPr>
+                          <w:rFonts w:ascii="Cambria Math" w:eastAsiaTheme="minorEastAsia" w:hAnsi="Cambria Math" w:cstheme="minorHAnsi"/>
+                        </w:rPr>
+                        <m:t>d</m:t>
+                      </m:r>
+                      <m:sSub>
+                        <m:sSubPr>
+                          <m:ctrlPr>
+                            <w:rPr>
+                              <w:rFonts w:ascii="Cambria Math" w:eastAsiaTheme="minorEastAsia" w:hAnsi="Cambria Math" w:cstheme="minorHAnsi"/>
+                              <w:i/>
+                            </w:rPr>
+                          </m:ctrlPr>
+                        </m:sSubPr>
+                        <m:e>
+                          <m:r>
+                            <w:rPr>
+                              <w:rFonts w:ascii="Cambria Math" w:eastAsiaTheme="minorEastAsia" w:hAnsi="Cambria Math" w:cstheme="minorHAnsi"/>
+                            </w:rPr>
+                            <m:t>f</m:t>
+                          </m:r>
+                        </m:e>
+                        <m:sub>
+                          <m:r>
+                            <w:rPr>
+                              <w:rFonts w:ascii="Cambria Math" w:eastAsiaTheme="minorEastAsia" w:hAnsi="Cambria Math" w:cstheme="minorHAnsi"/>
+                            </w:rPr>
+                            <m:t>2</m:t>
+                          </m:r>
+                        </m:sub>
+                      </m:sSub>
+                    </m:e>
+                  </m:d>
+                  <m:r>
+                    <w:rPr>
+                      <w:rFonts w:ascii="Cambria Math" w:eastAsiaTheme="minorEastAsia" w:hAnsi="Cambria Math" w:cstheme="minorHAnsi"/>
+                    </w:rPr>
+                    <m:t>+1</m:t>
+                  </m:r>
+                  <m:ctrlPr>
+                    <w:rPr>
+                      <w:rFonts w:ascii="Cambria Math" w:eastAsiaTheme="minorEastAsia" w:hAnsi="Cambria Math" w:cstheme="minorHAnsi"/>
+                      <w:i/>
+                    </w:rPr>
+                  </m:ctrlPr>
+                </m:den>
+              </m:f>
+            </m:e>
+          </m:rad>
+          <m:r>
+            <m:rPr>
+              <m:sty m:val="p"/>
+            </m:rPr>
+            <w:rPr>
+              <w:rFonts w:ascii="Cambria Math" w:eastAsiaTheme="minorEastAsia" w:hAnsi="Cambria Math" w:cstheme="minorHAnsi"/>
+            </w:rPr>
+            <m:t>×</m:t>
+          </m:r>
+          <m:rad>
+            <m:radPr>
+              <m:degHide m:val="1"/>
+              <m:ctrlPr>
+                <w:rPr>
+                  <w:rFonts w:ascii="Cambria Math" w:eastAsiaTheme="minorEastAsia" w:hAnsi="Cambria Math" w:cstheme="minorHAnsi"/>
+                </w:rPr>
+              </m:ctrlPr>
+            </m:radPr>
+            <m:deg>
+              <m:ctrlPr>
+                <w:rPr>
+                  <w:rFonts w:ascii="Cambria Math" w:eastAsiaTheme="minorEastAsia" w:hAnsi="Cambria Math" w:cstheme="minorHAnsi"/>
+                  <w:i/>
+                </w:rPr>
+              </m:ctrlPr>
+            </m:deg>
+            <m:e>
+              <m:f>
+                <m:fPr>
+                  <m:ctrlPr>
+                    <w:rPr>
+                      <w:rFonts w:ascii="Cambria Math" w:eastAsiaTheme="minorEastAsia" w:hAnsi="Cambria Math" w:cstheme="minorHAnsi"/>
+                    </w:rPr>
+                  </m:ctrlPr>
+                </m:fPr>
+                <m:num>
+                  <m:r>
+                    <w:rPr>
+                      <w:rFonts w:ascii="Cambria Math" w:eastAsiaTheme="minorEastAsia" w:hAnsi="Cambria Math" w:cstheme="minorHAnsi"/>
+                    </w:rPr>
+                    <m:t>1</m:t>
+                  </m:r>
+                  <m:ctrlPr>
+                    <w:rPr>
+                      <w:rFonts w:ascii="Cambria Math" w:eastAsiaTheme="minorEastAsia" w:hAnsi="Cambria Math" w:cstheme="minorHAnsi"/>
+                      <w:i/>
+                    </w:rPr>
+                  </m:ctrlPr>
+                </m:num>
+                <m:den>
+                  <m:r>
+                    <w:rPr>
+                      <w:rFonts w:ascii="Cambria Math" w:eastAsiaTheme="minorEastAsia" w:hAnsi="Cambria Math" w:cstheme="minorHAnsi"/>
+                    </w:rPr>
+                    <m:t>d</m:t>
+                  </m:r>
+                  <m:sSub>
+                    <m:sSubPr>
+                      <m:ctrlPr>
+                        <w:rPr>
+                          <w:rFonts w:ascii="Cambria Math" w:eastAsiaTheme="minorEastAsia" w:hAnsi="Cambria Math" w:cstheme="minorHAnsi"/>
+                          <w:i/>
+                        </w:rPr>
+                      </m:ctrlPr>
+                    </m:sSubPr>
+                    <m:e>
+                      <m:r>
+                        <w:rPr>
+                          <w:rFonts w:ascii="Cambria Math" w:eastAsiaTheme="minorEastAsia" w:hAnsi="Cambria Math" w:cstheme="minorHAnsi"/>
+                        </w:rPr>
+                        <m:t>f</m:t>
+                      </m:r>
+                    </m:e>
+                    <m:sub>
+                      <m:r>
+                        <w:rPr>
+                          <w:rFonts w:ascii="Cambria Math" w:eastAsiaTheme="minorEastAsia" w:hAnsi="Cambria Math" w:cstheme="minorHAnsi"/>
+                        </w:rPr>
+                        <m:t>1</m:t>
+                      </m:r>
+                    </m:sub>
+                  </m:sSub>
+                  <m:ctrlPr>
+                    <w:rPr>
+                      <w:rFonts w:ascii="Cambria Math" w:eastAsiaTheme="minorEastAsia" w:hAnsi="Cambria Math" w:cstheme="minorHAnsi"/>
+                      <w:i/>
+                    </w:rPr>
+                  </m:ctrlPr>
+                </m:den>
+              </m:f>
+            </m:e>
+          </m:rad>
+        </m:oMath>
+      </m:oMathPara>
+    </w:p>
+    <w:p>
+      <w:pPr>
+        <w:rPr>
+          <w:rFonts w:eastAsiaTheme="minorEastAsia" w:cstheme="minorHAnsi"/>
+        </w:rPr>
+      </w:pPr>
+    </w:p>
+    <w:p>
+      <w:pPr>
+        <w:rPr>
+          <w:rFonts w:eastAsiaTheme="minorEastAsia" w:cstheme="minorHAnsi"/>
+        </w:rPr>
+      </w:pPr>
+      <w:r>
+        <w:rPr>
+          <w:rFonts w:eastAsiaTheme="minorEastAsia" w:cstheme="minorHAnsi"/>
+        </w:rPr>
+        <w:t>Where $F_{</w:t>
+      </w:r>
+      <w:proofErr w:type="spellStart"/>
+      <w:r>
+        <w:rPr>
+          <w:rFonts w:eastAsiaTheme="minorEastAsia" w:cstheme="minorHAnsi"/>
+        </w:rPr>
+        <w:t>obs</w:t>
+      </w:r>
+      <w:proofErr w:type="spellEnd"/>
+      <w:r>
+        <w:rPr>
+          <w:rFonts w:eastAsiaTheme="minorEastAsia" w:cstheme="minorHAnsi"/>
+        </w:rPr>
+        <w:t xml:space="preserve">}$ is the observed F statistic and $df_1$ is the degrees of freedom of the numerator and $df_2$ is </w:t>
+      </w:r>
+      <w:r>
+        <w:rPr>
+          <w:rFonts w:eastAsiaTheme="minorEastAsia" w:cstheme="minorHAnsi"/>
+        </w:rPr>
+        <w:t xml:space="preserve">the </w:t>
+      </w:r>
+      <w:r>
+        <w:rPr>
+          <w:rFonts w:eastAsiaTheme="minorEastAsia" w:cstheme="minorHAnsi"/>
+        </w:rPr>
+        <w:t>degrees of freedo</w:t>
+      </w:r>
+      <w:r>
+        <w:rPr>
+          <w:rFonts w:eastAsiaTheme="minorEastAsia" w:cstheme="minorHAnsi"/>
+        </w:rPr>
+        <w:t>m</w:t>
+      </w:r>
+      <w:r>
+        <w:rPr>
+          <w:rFonts w:eastAsiaTheme="minorEastAsia" w:cstheme="minorHAnsi"/>
+        </w:rPr>
+        <w:t xml:space="preserve"> of the denominator.</w:t>
+      </w:r>
+    </w:p>
+    <w:p>
+      <w:pPr>
+        <w:rPr>
+          <w:rFonts w:eastAsiaTheme="minorEastAsia" w:cstheme="minorHAnsi"/>
+        </w:rPr>
+      </w:pPr>
+      <w:r>
+        <w:rPr>
+          <w:rFonts w:eastAsiaTheme="minorEastAsia" w:cstheme="minorHAnsi"/>
+        </w:rPr>
+        <w:t>And chi square statistics as</w:t>
+      </w:r>
+    </w:p>
+    <w:p>
+      <w:pPr>
+        <w:rPr>
+          <w:rFonts w:eastAsiaTheme="minorEastAsia" w:cstheme="minorHAnsi"/>
+        </w:rPr>
+      </w:pPr>
+      <m:oMathPara>
+        <m:oMath>
+          <m:r>
+            <w:rPr>
+              <w:rFonts w:ascii="Cambria Math" w:eastAsiaTheme="minorEastAsia" w:hAnsi="Cambria Math" w:cstheme="minorHAnsi"/>
+            </w:rPr>
+            <m:t>r=</m:t>
+          </m:r>
+          <m:rad>
+            <m:radPr>
+              <m:degHide m:val="1"/>
+              <m:ctrlPr>
+                <w:rPr>
+                  <w:rFonts w:ascii="Cambria Math" w:eastAsiaTheme="minorEastAsia" w:hAnsi="Cambria Math" w:cstheme="minorHAnsi"/>
+                </w:rPr>
+              </m:ctrlPr>
+            </m:radPr>
+            <m:deg>
+              <m:ctrlPr>
+                <w:rPr>
+                  <w:rFonts w:ascii="Cambria Math" w:eastAsiaTheme="minorEastAsia" w:hAnsi="Cambria Math" w:cstheme="minorHAnsi"/>
+                  <w:i/>
+                </w:rPr>
+              </m:ctrlPr>
+            </m:deg>
+            <m:e>
+              <m:f>
+                <m:fPr>
+                  <m:ctrlPr>
+                    <w:rPr>
+                      <w:rFonts w:ascii="Cambria Math" w:eastAsiaTheme="minorEastAsia" w:hAnsi="Cambria Math" w:cstheme="minorHAnsi"/>
+                    </w:rPr>
+                  </m:ctrlPr>
+                </m:fPr>
+                <m:num>
+                  <m:sSub>
+                    <m:sSubPr>
+                      <m:ctrlPr>
+                        <w:rPr>
+                          <w:rFonts w:ascii="Cambria Math" w:eastAsiaTheme="minorEastAsia" w:hAnsi="Cambria Math" w:cstheme="minorHAnsi"/>
+                          <w:i/>
+                        </w:rPr>
+                      </m:ctrlPr>
+                    </m:sSubPr>
+                    <m:e>
+                      <m:r>
+                        <m:rPr>
+                          <m:sty m:val="p"/>
+                        </m:rPr>
+                        <w:rPr>
+                          <w:rFonts w:ascii="Cambria Math" w:eastAsiaTheme="minorEastAsia" w:hAnsi="Cambria Math" w:cstheme="minorHAnsi"/>
+                        </w:rPr>
+                        <m:t>χ</m:t>
+                      </m:r>
+                    </m:e>
+                    <m:sub>
+                      <m:r>
+                        <w:rPr>
+                          <w:rFonts w:ascii="Cambria Math" w:eastAsiaTheme="minorEastAsia" w:hAnsi="Cambria Math" w:cstheme="minorHAnsi"/>
+                        </w:rPr>
+                        <m:t>obs</m:t>
+                      </m:r>
+                    </m:sub>
+                  </m:sSub>
+                  <m:ctrlPr>
+                    <w:rPr>
+                      <w:rFonts w:ascii="Cambria Math" w:eastAsiaTheme="minorEastAsia" w:hAnsi="Cambria Math" w:cstheme="minorHAnsi"/>
+                      <w:i/>
+                    </w:rPr>
+                  </m:ctrlPr>
+                </m:num>
+                <m:den>
+                  <m:r>
+                    <w:rPr>
+                      <w:rFonts w:ascii="Cambria Math" w:eastAsiaTheme="minorEastAsia" w:hAnsi="Cambria Math" w:cstheme="minorHAnsi"/>
+                    </w:rPr>
+                    <m:t>df+2</m:t>
+                  </m:r>
+                  <m:ctrlPr>
+                    <w:rPr>
+                      <w:rFonts w:ascii="Cambria Math" w:eastAsiaTheme="minorEastAsia" w:hAnsi="Cambria Math" w:cstheme="minorHAnsi"/>
+                      <w:i/>
+                    </w:rPr>
+                  </m:ctrlPr>
+                </m:den>
+              </m:f>
+            </m:e>
+          </m:rad>
+        </m:oMath>
+      </m:oMathPara>
+    </w:p>
+    <w:p>
+      <w:pPr>
+        <w:rPr>
+          <w:rFonts w:eastAsiaTheme="minorEastAsia" w:cstheme="minorHAnsi"/>
+        </w:rPr>
+      </w:pPr>
+      <w:r>
+        <w:rPr>
+          <w:rFonts w:eastAsiaTheme="minorEastAsia" w:cstheme="minorHAnsi"/>
+        </w:rPr>
+        <w:t>Whe</w:t>
+      </w:r>
+      <w:r>
+        <w:rPr>
+          <w:rFonts w:eastAsiaTheme="minorEastAsia" w:cstheme="minorHAnsi"/>
+        </w:rPr>
+        <w:t xml:space="preserve">re </w:t>
+      </w:r>
+      <m:oMath>
+        <m:sSub>
+          <m:sSubPr>
+            <m:ctrlPr>
+              <w:rPr>
+                <w:rFonts w:ascii="Cambria Math" w:eastAsiaTheme="minorEastAsia" w:hAnsi="Cambria Math" w:cstheme="minorHAnsi"/>
+                <w:i/>
+              </w:rPr>
+            </m:ctrlPr>
+          </m:sSubPr>
+          <m:e>
+            <m:r>
+              <w:rPr>
+                <w:rFonts w:ascii="Cambria Math" w:eastAsiaTheme="minorEastAsia" w:hAnsi="Cambria Math" w:cstheme="minorHAnsi"/>
+              </w:rPr>
+              <m:t>χ</m:t>
+            </m:r>
+          </m:e>
+          <m:sub>
+            <m:r>
+              <w:rPr>
+                <w:rFonts w:ascii="Cambria Math" w:eastAsiaTheme="minorEastAsia" w:hAnsi="Cambria Math" w:cstheme="minorHAnsi"/>
+              </w:rPr>
+              <m:t>obs</m:t>
+            </m:r>
+          </m:sub>
+        </m:sSub>
+      </m:oMath>
+      <w:r>
+        <w:rPr>
+          <w:rFonts w:eastAsiaTheme="minorEastAsia" w:cstheme="minorHAnsi"/>
+        </w:rPr>
+        <w:t xml:space="preserve"> is the observed Chi square statistic and </w:t>
+      </w:r>
+      <m:oMath>
+        <m:r>
+          <w:rPr>
+            <w:rFonts w:ascii="Cambria Math" w:eastAsiaTheme="minorEastAsia" w:hAnsi="Cambria Math" w:cstheme="minorHAnsi"/>
+          </w:rPr>
+          <m:t>df</m:t>
+        </m:r>
+      </m:oMath>
+      <w:r>
+        <w:rPr>
+          <w:rFonts w:eastAsiaTheme="minorEastAsia" w:cstheme="minorHAnsi"/>
+        </w:rPr>
+        <w:t xml:space="preserve"> is the degrees of freedom for the chi square </w:t>
+      </w:r>
+      <w:proofErr w:type="gramStart"/>
+      <w:r>
+        <w:rPr>
+          <w:rFonts w:eastAsiaTheme="minorEastAsia" w:cstheme="minorHAnsi"/>
+        </w:rPr>
+        <w:t>test</w:t>
+      </w:r>
+      <w:r>
+        <w:rPr>
+          <w:rFonts w:eastAsiaTheme="minorEastAsia" w:cstheme="minorHAnsi"/>
+        </w:rPr>
+        <w:t>.</w:t>
+      </w:r>
+      <w:proofErr w:type="gramEnd"/>
+      <w:r>
+        <w:rPr>
+          <w:rFonts w:eastAsiaTheme="minorEastAsia" w:cstheme="minorHAnsi"/>
+        </w:rPr>
+        <w:t xml:space="preserve"> </w:t>
+      </w:r>
+      <w:r>
+        <w:rPr>
+          <w:rFonts w:eastAsiaTheme="minorEastAsia" w:cstheme="minorHAnsi"/>
+        </w:rPr>
+        <w:t xml:space="preserve">In the analyses in this thesis, when any analysis is performed on transformed effect sizes, </w:t>
+      </w:r>
+      <w:r>
+        <w:rPr>
+          <w:rFonts w:eastAsiaTheme="minorEastAsia" w:cstheme="minorHAnsi"/>
+        </w:rPr>
+        <w:t xml:space="preserve">the converted </w:t>
+      </w:r>
+      <w:r>
+        <w:rPr>
+          <w:rFonts w:eastAsiaTheme="minorEastAsia" w:cstheme="minorHAnsi"/>
+          <w:i/>
+        </w:rPr>
+        <w:t>r</w:t>
+      </w:r>
+      <w:r>
+        <w:rPr>
+          <w:rFonts w:eastAsiaTheme="minorEastAsia" w:cstheme="minorHAnsi"/>
+        </w:rPr>
+        <w:t xml:space="preserve"> is </w:t>
+      </w:r>
+      <w:r>
+        <w:rPr>
+          <w:rFonts w:eastAsiaTheme="minorEastAsia" w:cstheme="minorHAnsi"/>
+        </w:rPr>
+        <w:t>F</w:t>
+      </w:r>
+      <w:r>
+        <w:rPr>
+          <w:rFonts w:eastAsiaTheme="minorEastAsia" w:cstheme="minorHAnsi"/>
+        </w:rPr>
+        <w:t>isher z transformed</w:t>
+      </w:r>
+      <w:r>
+        <w:rPr>
+          <w:rFonts w:eastAsiaTheme="minorEastAsia" w:cstheme="minorHAnsi"/>
+        </w:rPr>
+        <w:t xml:space="preserve"> for analysis, which normalises </w:t>
+      </w:r>
+      <w:r>
+        <w:rPr>
+          <w:rFonts w:eastAsiaTheme="minorEastAsia" w:cstheme="minorHAnsi"/>
+        </w:rPr>
+        <w:t xml:space="preserve">its </w:t>
+      </w:r>
+      <w:r>
+        <w:rPr>
+          <w:rFonts w:eastAsiaTheme="minorEastAsia" w:cstheme="minorHAnsi"/>
+        </w:rPr>
+        <w:t xml:space="preserve">sampling distribution. </w:t>
+      </w:r>
+    </w:p>
+    <w:p>
+      <w:pPr>
+        <w:rPr>
+          <w:rFonts w:eastAsiaTheme="minorEastAsia" w:cstheme="minorHAnsi"/>
+        </w:rPr>
+      </w:pPr>
+      <m:oMathPara>
+        <m:oMath>
+          <m:r>
+            <w:rPr>
+              <w:rFonts w:ascii="Cambria Math" w:eastAsiaTheme="minorEastAsia" w:hAnsi="Cambria Math" w:cstheme="minorHAnsi"/>
+            </w:rPr>
+            <m:t>z=</m:t>
+          </m:r>
+          <m:f>
+            <m:fPr>
+              <m:ctrlPr>
+                <w:rPr>
+                  <w:rFonts w:ascii="Cambria Math" w:eastAsiaTheme="minorEastAsia" w:hAnsi="Cambria Math" w:cstheme="minorHAnsi"/>
+                </w:rPr>
+              </m:ctrlPr>
+            </m:fPr>
+            <m:num>
+              <m:r>
+                <w:rPr>
+                  <w:rFonts w:ascii="Cambria Math" w:eastAsiaTheme="minorEastAsia" w:hAnsi="Cambria Math" w:cstheme="minorHAnsi"/>
+                </w:rPr>
+                <m:t>1</m:t>
+              </m:r>
+              <m:ctrlPr>
+                <w:rPr>
+                  <w:rFonts w:ascii="Cambria Math" w:eastAsiaTheme="minorEastAsia" w:hAnsi="Cambria Math" w:cstheme="minorHAnsi"/>
+                  <w:i/>
+                </w:rPr>
+              </m:ctrlPr>
+            </m:num>
+            <m:den>
+              <m:r>
+                <w:rPr>
+                  <w:rFonts w:ascii="Cambria Math" w:eastAsiaTheme="minorEastAsia" w:hAnsi="Cambria Math" w:cstheme="minorHAnsi"/>
+                </w:rPr>
+                <m:t>2</m:t>
+              </m:r>
+              <m:ctrlPr>
+                <w:rPr>
+                  <w:rFonts w:ascii="Cambria Math" w:eastAsiaTheme="minorEastAsia" w:hAnsi="Cambria Math" w:cstheme="minorHAnsi"/>
+                  <w:i/>
+                </w:rPr>
+              </m:ctrlPr>
+            </m:den>
+          </m:f>
+          <m:r>
+            <m:rPr>
+              <m:sty m:val="p"/>
+            </m:rPr>
+            <w:rPr>
+              <w:rFonts w:ascii="Cambria Math" w:eastAsiaTheme="minorEastAsia" w:hAnsi="Cambria Math" w:cstheme="minorHAnsi"/>
+            </w:rPr>
+            <m:t>×</m:t>
+          </m:r>
+          <m:func>
+            <m:funcPr>
+              <m:ctrlPr>
+                <w:rPr>
+                  <w:rFonts w:ascii="Cambria Math" w:eastAsiaTheme="minorEastAsia" w:hAnsi="Cambria Math" w:cstheme="minorHAnsi"/>
+                </w:rPr>
+              </m:ctrlPr>
+            </m:funcPr>
+            <m:fName>
+              <m:r>
+                <m:rPr>
+                  <m:sty m:val="p"/>
+                </m:rPr>
+                <w:rPr>
+                  <w:rFonts w:ascii="Cambria Math" w:eastAsiaTheme="minorEastAsia" w:hAnsi="Cambria Math" w:cstheme="minorHAnsi"/>
+                </w:rPr>
+                <m:t>ln</m:t>
+              </m:r>
+              <m:ctrlPr>
+                <w:rPr>
+                  <w:rFonts w:ascii="Cambria Math" w:eastAsiaTheme="minorEastAsia" w:hAnsi="Cambria Math" w:cstheme="minorHAnsi"/>
+                  <w:i/>
+                </w:rPr>
+              </m:ctrlPr>
+            </m:fName>
+            <m:e>
+              <m:d>
+                <m:dPr>
+                  <m:ctrlPr>
+                    <w:rPr>
+                      <w:rFonts w:ascii="Cambria Math" w:eastAsiaTheme="minorEastAsia" w:hAnsi="Cambria Math" w:cstheme="minorHAnsi"/>
+                      <w:i/>
+                    </w:rPr>
+                  </m:ctrlPr>
+                </m:dPr>
+                <m:e>
+                  <m:f>
+                    <m:fPr>
+                      <m:ctrlPr>
+                        <w:rPr>
+                          <w:rFonts w:ascii="Cambria Math" w:eastAsiaTheme="minorEastAsia" w:hAnsi="Cambria Math" w:cstheme="minorHAnsi"/>
+                        </w:rPr>
+                      </m:ctrlPr>
+                    </m:fPr>
+                    <m:num>
+                      <m:r>
+                        <w:rPr>
+                          <w:rFonts w:ascii="Cambria Math" w:eastAsiaTheme="minorEastAsia" w:hAnsi="Cambria Math" w:cstheme="minorHAnsi"/>
+                        </w:rPr>
+                        <m:t>1+r</m:t>
+                      </m:r>
+                      <m:ctrlPr>
+                        <w:rPr>
+                          <w:rFonts w:ascii="Cambria Math" w:eastAsiaTheme="minorEastAsia" w:hAnsi="Cambria Math" w:cstheme="minorHAnsi"/>
+                          <w:i/>
+                        </w:rPr>
+                      </m:ctrlPr>
+                    </m:num>
+                    <m:den>
+                      <m:r>
+                        <w:rPr>
+                          <w:rFonts w:ascii="Cambria Math" w:eastAsiaTheme="minorEastAsia" w:hAnsi="Cambria Math" w:cstheme="minorHAnsi"/>
+                        </w:rPr>
+                        <m:t>1-r</m:t>
+                      </m:r>
+                      <m:ctrlPr>
+                        <w:rPr>
+                          <w:rFonts w:ascii="Cambria Math" w:eastAsiaTheme="minorEastAsia" w:hAnsi="Cambria Math" w:cstheme="minorHAnsi"/>
+                          <w:i/>
+                        </w:rPr>
+                      </m:ctrlPr>
+                    </m:den>
+                  </m:f>
+                </m:e>
+              </m:d>
+            </m:e>
+          </m:func>
+        </m:oMath>
+      </m:oMathPara>
+    </w:p>
+    <w:p>
+      <w:pPr>
+        <w:rPr>
+          <w:rFonts w:eastAsiaTheme="minorEastAsia" w:cstheme="minorHAnsi"/>
+        </w:rPr>
+      </w:pPr>
+      <w:r>
+        <w:rPr>
+          <w:rFonts w:eastAsiaTheme="minorEastAsia" w:cstheme="minorHAnsi"/>
+        </w:rPr>
+        <w:t>Where r is the observed correlation coefficient</w:t>
+      </w:r>
+      <w:r>
+        <w:rPr>
+          <w:rFonts w:eastAsiaTheme="minorEastAsia" w:cstheme="minorHAnsi"/>
+        </w:rPr>
+        <w:t xml:space="preserve">, and standard errors are estimated as </w:t>
+      </w:r>
+      <m:oMath>
+        <m:sSub>
+          <m:sSubPr>
+            <m:ctrlPr>
+              <w:rPr>
+                <w:rFonts w:ascii="Cambria Math" w:eastAsiaTheme="minorEastAsia" w:hAnsi="Cambria Math" w:cstheme="minorHAnsi"/>
+                <w:i/>
+              </w:rPr>
+            </m:ctrlPr>
+          </m:sSubPr>
+          <m:e>
+            <m:r>
+              <m:rPr>
+                <m:sty m:val="p"/>
+              </m:rPr>
+              <w:rPr>
+                <w:rFonts w:ascii="Cambria Math" w:eastAsiaTheme="minorEastAsia" w:hAnsi="Cambria Math" w:cstheme="minorHAnsi"/>
+              </w:rPr>
+              <m:t>σ</m:t>
+            </m:r>
+            <m:ctrlPr>
+              <w:rPr>
+                <w:rFonts w:ascii="Cambria Math" w:eastAsiaTheme="minorEastAsia" w:hAnsi="Cambria Math" w:cstheme="minorHAnsi"/>
+              </w:rPr>
+            </m:ctrlPr>
+          </m:e>
+          <m:sub>
+            <m:acc>
+              <m:accPr>
+                <m:chr m:val="̅"/>
+                <m:ctrlPr>
+                  <w:rPr>
+                    <w:rFonts w:ascii="Cambria Math" w:eastAsiaTheme="minorEastAsia" w:hAnsi="Cambria Math" w:cstheme="minorHAnsi"/>
+                  </w:rPr>
+                </m:ctrlPr>
+              </m:accPr>
+              <m:e>
+                <m:r>
+                  <w:rPr>
+                    <w:rFonts w:ascii="Cambria Math" w:eastAsiaTheme="minorEastAsia" w:hAnsi="Cambria Math" w:cstheme="minorHAnsi"/>
+                  </w:rPr>
+                  <m:t>z</m:t>
+                </m:r>
+              </m:e>
+            </m:acc>
+          </m:sub>
+        </m:sSub>
+        <m:r>
+          <w:rPr>
+            <w:rFonts w:ascii="Cambria Math" w:eastAsiaTheme="minorEastAsia" w:hAnsi="Cambria Math" w:cstheme="minorHAnsi"/>
+          </w:rPr>
+          <m:t>=</m:t>
+        </m:r>
+        <m:f>
+          <m:fPr>
+            <m:ctrlPr>
+              <w:rPr>
+                <w:rFonts w:ascii="Cambria Math" w:eastAsiaTheme="minorEastAsia" w:hAnsi="Cambria Math" w:cstheme="minorHAnsi"/>
+              </w:rPr>
+            </m:ctrlPr>
+          </m:fPr>
+          <m:num>
+            <m:r>
+              <w:rPr>
+                <w:rFonts w:ascii="Cambria Math" w:eastAsiaTheme="minorEastAsia" w:hAnsi="Cambria Math" w:cstheme="minorHAnsi"/>
+              </w:rPr>
+              <m:t>1</m:t>
+            </m:r>
+            <m:ctrlPr>
+              <w:rPr>
+                <w:rFonts w:ascii="Cambria Math" w:eastAsiaTheme="minorEastAsia" w:hAnsi="Cambria Math" w:cstheme="minorHAnsi"/>
+                <w:i/>
+              </w:rPr>
+            </m:ctrlPr>
+          </m:num>
+          <m:den>
+            <m:rad>
+              <m:radPr>
+                <m:degHide m:val="1"/>
+                <m:ctrlPr>
+                  <w:rPr>
+                    <w:rFonts w:ascii="Cambria Math" w:eastAsiaTheme="minorEastAsia" w:hAnsi="Cambria Math" w:cstheme="minorHAnsi"/>
+                  </w:rPr>
+                </m:ctrlPr>
+              </m:radPr>
+              <m:deg>
+                <m:ctrlPr>
+                  <w:rPr>
+                    <w:rFonts w:ascii="Cambria Math" w:eastAsiaTheme="minorEastAsia" w:hAnsi="Cambria Math" w:cstheme="minorHAnsi"/>
+                    <w:i/>
+                  </w:rPr>
+                </m:ctrlPr>
+              </m:deg>
+              <m:e>
+                <m:r>
+                  <w:rPr>
+                    <w:rFonts w:ascii="Cambria Math" w:eastAsiaTheme="minorEastAsia" w:hAnsi="Cambria Math" w:cstheme="minorHAnsi"/>
+                  </w:rPr>
+                  <m:t>N-3</m:t>
+                </m:r>
+              </m:e>
+            </m:rad>
+            <m:ctrlPr>
+              <w:rPr>
+                <w:rFonts w:ascii="Cambria Math" w:eastAsiaTheme="minorEastAsia" w:hAnsi="Cambria Math" w:cstheme="minorHAnsi"/>
+                <w:i/>
+              </w:rPr>
+            </m:ctrlPr>
+          </m:den>
+        </m:f>
+      </m:oMath>
+      <w:r>
+        <w:rPr>
+          <w:rFonts w:eastAsiaTheme="minorEastAsia" w:cstheme="minorHAnsi"/>
+        </w:rPr>
+        <w:t xml:space="preserve"> </w:t>
+      </w:r>
+      <w:r>
+        <w:rPr>
+          <w:rFonts w:eastAsiaTheme="minorEastAsia" w:cstheme="minorHAnsi"/>
+        </w:rPr>
+        <w:t xml:space="preserve">, with </w:t>
+      </w:r>
+      <w:r>
+        <w:rPr>
+          <w:rFonts w:eastAsiaTheme="minorEastAsia" w:cstheme="minorHAnsi"/>
+        </w:rPr>
+        <w:t xml:space="preserve">N being the total sample size included in the study. </w:t>
+      </w:r>
+    </w:p>
+    <w:p>
+      <w:pPr>
+        <w:rPr>
+          <w:rFonts w:eastAsiaTheme="minorEastAsia" w:cstheme="minorHAnsi"/>
+        </w:rPr>
+      </w:pPr>
+      <w:r>
+        <w:rPr>
+          <w:rFonts w:eastAsiaTheme="minorEastAsia" w:cstheme="minorHAnsi"/>
+        </w:rPr>
+        <w:t>It is worth noting that</w:t>
+      </w:r>
+      <w:r>
+        <w:rPr>
+          <w:rFonts w:eastAsiaTheme="minorEastAsia" w:cstheme="minorHAnsi"/>
+        </w:rPr>
+        <w:t xml:space="preserve"> there is no simple way of estimating valid sampling variances or standard errors</w:t>
+      </w:r>
+      <w:r>
+        <w:rPr>
+          <w:rFonts w:eastAsiaTheme="minorEastAsia" w:cstheme="minorHAnsi"/>
+        </w:rPr>
+        <w:t xml:space="preserve"> for Chi square statistics or for F statistics when the degrees of freedom for the </w:t>
+      </w:r>
+      <w:r>
+        <w:rPr>
+          <w:rFonts w:eastAsiaTheme="minorEastAsia" w:cstheme="minorHAnsi"/>
+        </w:rPr>
+        <w:t>denominator</w:t>
+      </w:r>
+      <w:r>
+        <w:rPr>
+          <w:rFonts w:eastAsiaTheme="minorEastAsia" w:cstheme="minorHAnsi"/>
+        </w:rPr>
+        <w:t xml:space="preserve"> is greater than one</w:t>
+      </w:r>
+      <w:r>
+        <w:rPr>
+          <w:rFonts w:eastAsiaTheme="minorEastAsia" w:cstheme="minorHAnsi"/>
+        </w:rPr>
+        <w:t xml:space="preserve"> after conversion using the </w:t>
+      </w:r>
+      <w:r>
+        <w:rPr>
+          <w:rFonts w:eastAsiaTheme="minorEastAsia" w:cstheme="minorHAnsi"/>
+        </w:rPr>
+        <w:t xml:space="preserve">transformations </w:t>
+      </w:r>
+      <w:r>
+        <w:rPr>
+          <w:rFonts w:eastAsiaTheme="minorEastAsia" w:cstheme="minorHAnsi"/>
+        </w:rPr>
+        <w:t>above</w:t>
+      </w:r>
+      <w:r>
+        <w:rPr>
+          <w:rFonts w:eastAsiaTheme="minorEastAsia" w:cstheme="minorHAnsi"/>
+        </w:rPr>
+        <w:t>.</w:t>
+      </w:r>
+      <w:r>
+        <w:rPr>
+          <w:rFonts w:eastAsiaTheme="minorEastAsia" w:cstheme="minorHAnsi"/>
+        </w:rPr>
+        <w:t xml:space="preserve"> </w:t>
+      </w:r>
+      <w:r>
+        <w:rPr>
+          <w:rFonts w:eastAsiaTheme="minorEastAsia" w:cstheme="minorHAnsi"/>
+        </w:rPr>
+        <w:t xml:space="preserve">It is also important to note that </w:t>
+      </w:r>
+      <w:r>
+        <w:rPr>
+          <w:rFonts w:eastAsiaTheme="minorEastAsia" w:cstheme="minorHAnsi"/>
+        </w:rPr>
+        <w:t xml:space="preserve">that in ANOVA designs where there is more than one factor included (or equivalent regression analyses), this conversion leads to the </w:t>
+      </w:r>
+      <w:r>
+        <w:rPr>
+          <w:rFonts w:eastAsiaTheme="minorEastAsia" w:cstheme="minorHAnsi"/>
+        </w:rPr>
+        <w:t>exclusion</w:t>
+      </w:r>
+      <w:r>
+        <w:rPr>
+          <w:rFonts w:eastAsiaTheme="minorEastAsia" w:cstheme="minorHAnsi"/>
+        </w:rPr>
+        <w:t xml:space="preserve"> of any non-focal variables' variance from the </w:t>
+      </w:r>
+      <w:r>
+        <w:rPr>
+          <w:rFonts w:eastAsiaTheme="minorEastAsia" w:cstheme="minorHAnsi"/>
+        </w:rPr>
+        <w:lastRenderedPageBreak/>
+        <w:t>denominator</w:t>
+      </w:r>
+      <w:r>
+        <w:rPr>
+          <w:rFonts w:eastAsiaTheme="minorEastAsia" w:cstheme="minorHAnsi"/>
+        </w:rPr>
+        <w:t xml:space="preserve">. This means that </w:t>
+      </w:r>
+      <w:r>
+        <w:rPr>
+          <w:rFonts w:eastAsiaTheme="minorEastAsia" w:cstheme="minorHAnsi"/>
+        </w:rPr>
+        <w:t>this conversion means that a s</w:t>
+      </w:r>
+      <w:r>
+        <w:rPr>
+          <w:rFonts w:eastAsiaTheme="minorEastAsia" w:cstheme="minorHAnsi"/>
+        </w:rPr>
+        <w:t xml:space="preserve">tudy which includes a variable as a covariate will lead to a larger observed effect size than a study which does not include the covariate, although the amount of variance explained by the focal variable </w:t>
+      </w:r>
+      <w:r>
+        <w:rPr>
+          <w:rFonts w:eastAsiaTheme="minorEastAsia" w:cstheme="minorHAnsi"/>
+        </w:rPr>
+        <w:t>remains</w:t>
+      </w:r>
+      <w:r>
+        <w:rPr>
+          <w:rFonts w:eastAsiaTheme="minorEastAsia" w:cstheme="minorHAnsi"/>
+        </w:rPr>
+        <w:t xml:space="preserve"> constant {Olejnik, 2003 #933}.</w:t>
+      </w:r>
+      <w:r>
+        <w:rPr>
+          <w:rFonts w:eastAsiaTheme="minorEastAsia" w:cstheme="minorHAnsi"/>
+        </w:rPr>
+        <w:t xml:space="preserve"> </w:t>
+      </w:r>
+      <w:proofErr w:type="gramStart"/>
+      <w:r>
+        <w:rPr>
+          <w:rFonts w:eastAsiaTheme="minorEastAsia" w:cstheme="minorHAnsi"/>
+        </w:rPr>
+        <w:t>This  problem</w:t>
+      </w:r>
+      <w:proofErr w:type="gramEnd"/>
+      <w:r>
+        <w:rPr>
+          <w:rFonts w:eastAsiaTheme="minorEastAsia" w:cstheme="minorHAnsi"/>
+        </w:rPr>
+        <w:t xml:space="preserve"> is the reason that the generalised variance explained statistics were invented, and are presented below.</w:t>
+      </w:r>
     </w:p>
     <w:p>
       <w:pPr>
@@ -16313,11 +17913,37 @@
               <w:rPr>
                 <w:rFonts w:ascii="Cambria Math" w:eastAsiaTheme="minorEastAsia" w:hAnsi="Cambria Math" w:cstheme="minorHAnsi"/>
               </w:rPr>
-              <m:t>y1</m:t>
+              <m:t>y</m:t>
+            </m:r>
+            <m:r>
+              <w:rPr>
+                <w:rFonts w:ascii="Cambria Math" w:eastAsiaTheme="minorEastAsia" w:hAnsi="Cambria Math" w:cstheme="minorHAnsi"/>
+              </w:rPr>
+              <m:t>2</m:t>
             </m:r>
           </m:sub>
         </m:sSub>
       </m:oMath>
+      <w:r>
+        <w:rPr>
+          <w:rFonts w:eastAsiaTheme="minorEastAsia" w:cstheme="minorHAnsi"/>
+        </w:rPr>
+        <w:t xml:space="preserve"> bei</w:t>
+      </w:r>
+      <w:r>
+        <w:rPr>
+          <w:rFonts w:eastAsiaTheme="minorEastAsia" w:cstheme="minorHAnsi"/>
+        </w:rPr>
+        <w:t xml:space="preserve">ng the correlation between the dependent variable and the second </w:t>
+      </w:r>
+      <w:proofErr w:type="gramStart"/>
+      <w:r>
+        <w:rPr>
+          <w:rFonts w:eastAsiaTheme="minorEastAsia" w:cstheme="minorHAnsi"/>
+        </w:rPr>
+        <w:t>predictor.</w:t>
+      </w:r>
+      <w:proofErr w:type="gramEnd"/>
     </w:p>
     <w:p>
       <w:pPr>
@@ -16632,15 +18258,7 @@
         <w:rPr>
           <w:rFonts w:eastAsiaTheme="minorEastAsia" w:cstheme="minorHAnsi"/>
         </w:rPr>
-        <w:t>An analogous effect s</w:t>
-      </w:r>
-      <w:bookmarkStart w:id="0" w:name="_GoBack"/>
-      <w:bookmarkEnd w:id="0"/>
-      <w:r>
-        <w:rPr>
-          <w:rFonts w:eastAsiaTheme="minorEastAsia" w:cstheme="minorHAnsi"/>
-        </w:rPr>
-        <w:t>ize to R</w:t>
+        <w:t>An analogous effect size to R</w:t>
       </w:r>
       <w:r>
         <w:rPr>
@@ -17506,7 +19124,14 @@
         <w:rPr>
           <w:rFonts w:eastAsiaTheme="minorEastAsia" w:cstheme="minorHAnsi"/>
         </w:rPr>
-        <w:t xml:space="preserve"> or partial eta squared, which describes the proportion of variance that can be attributed to a particular factor after excluding variance explained by other factors in the model.</w:t>
+        <w:t xml:space="preserve"> or partial eta squared, which describes the </w:t>
+      </w:r>
+      <w:r>
+        <w:rPr>
+          <w:rFonts w:eastAsiaTheme="minorEastAsia" w:cstheme="minorHAnsi"/>
+        </w:rPr>
+        <w:lastRenderedPageBreak/>
+        <w:t>proportion of variance that can be attributed to a particular factor after excluding variance explained by other factors in the model.</w:t>
       </w:r>
     </w:p>
     <w:p>
@@ -19403,6 +21028,7 @@
         <w:rPr>
           <w:rFonts w:eastAsiaTheme="minorEastAsia" w:cstheme="minorHAnsi"/>
         </w:rPr>
+        <w:lastRenderedPageBreak/>
         <w:t xml:space="preserve">Equation 4 </w:t>
       </w:r>
       <w:r>
@@ -19656,7 +21282,6 @@
         <w:rPr>
           <w:rFonts w:eastAsiaTheme="minorEastAsia" w:cstheme="minorHAnsi"/>
         </w:rPr>
-        <w:lastRenderedPageBreak/>
         <w:t xml:space="preserve">Equation 7 </w:t>
       </w:r>
       <w:r>
@@ -22677,7 +24302,14 @@
         <w:rPr>
           <w:rFonts w:eastAsiaTheme="minorEastAsia" w:cstheme="minorHAnsi"/>
         </w:rPr>
-        <w:t xml:space="preserve"> between individuals’ scores over levels of a factor (e.g., correlations between individuals’ scores over time) reduce the error sums of squares, decreasing the value of the denominator and inflating the </w:t>
+        <w:t xml:space="preserve"> between individuals’ scores over levels of a factor (e.g., correlations between individuals’ scores over time) reduce the error </w:t>
+      </w:r>
+      <w:r>
+        <w:rPr>
+          <w:rFonts w:eastAsiaTheme="minorEastAsia" w:cstheme="minorHAnsi"/>
+        </w:rPr>
+        <w:lastRenderedPageBreak/>
+        <w:t xml:space="preserve">sums of squares, decreasing the value of the denominator and inflating the </w:t>
       </w:r>
       <m:oMath>
         <m:sSubSup>
@@ -22890,7 +24522,6 @@
             <w:rPr>
               <w:rFonts w:ascii="Cambria Math" w:eastAsiaTheme="minorEastAsia" w:hAnsi="Cambria Math" w:cstheme="minorHAnsi"/>
             </w:rPr>
-            <w:lastRenderedPageBreak/>
             <m:t xml:space="preserve">  </m:t>
           </m:r>
           <m:sSubSup>
@@ -24681,6 +26312,7 @@
         <w:pStyle w:val="Heading4"/>
       </w:pPr>
       <w:r>
+        <w:lastRenderedPageBreak/>
         <w:t>f</w:t>
       </w:r>
     </w:p>
@@ -32435,6 +34067,7 @@
   <w:style w:type="character" w:default="1" w:styleId="DefaultParagraphFont">
     <w:name w:val="Default Paragraph Font"/>
     <w:uiPriority w:val="1"/>
+    <w:semiHidden/>
     <w:unhideWhenUsed/>
   </w:style>
   <w:style w:type="table" w:default="1" w:styleId="TableNormal">
@@ -33079,7 +34712,7 @@
 </file>
 
 <file path=customXml/itemProps1.xml><?xml version="1.0" encoding="utf-8"?>
-<ds:datastoreItem xmlns:ds="http://schemas.openxmlformats.org/officeDocument/2006/customXml" ds:itemID="{35D0A504-C842-4409-B405-7ECC0BC3D4C1}">
+<ds:datastoreItem xmlns:ds="http://schemas.openxmlformats.org/officeDocument/2006/customXml" ds:itemID="{FEAB75EC-29A0-4CDC-BE53-1157E58B91FA}">
   <ds:schemaRefs>
     <ds:schemaRef ds:uri="http://schemas.openxmlformats.org/officeDocument/2006/bibliography"/>
   </ds:schemaRefs>

</xml_diff>